<commit_message>
correction pourcentage question 4
</commit_message>
<xml_diff>
--- a/rédaction v2.docx
+++ b/rédaction v2.docx
@@ -5007,7 +5007,25 @@
           <w:szCs w:val="24"/>
           <w:lang w:val="en-US"/>
         </w:rPr>
-        <w:t>, there is at least 10% of cannabis’ users is equal to 10.04%</w:t>
+        <w:t xml:space="preserve">, there is at least 10% of cannabis’ users is equal to </w:t>
+      </w:r>
+      <w:r>
+        <w:rPr>
+          <w:rFonts w:ascii="Times New Roman" w:hAnsi="Times New Roman" w:cs="Times New Roman"/>
+          <w:sz w:val="24"/>
+          <w:szCs w:val="24"/>
+          <w:lang w:val="en-US"/>
+        </w:rPr>
+        <w:t>9.36</w:t>
+      </w:r>
+      <w:r>
+        <w:rPr>
+          <w:rFonts w:ascii="Times New Roman" w:hAnsi="Times New Roman" w:cs="Times New Roman"/>
+          <w:sz w:val="24"/>
+          <w:szCs w:val="24"/>
+          <w:lang w:val="en-US"/>
+        </w:rPr>
+        <w:t>%</w:t>
       </w:r>
     </w:p>
     <w:p>
@@ -7156,6 +7174,7 @@
         <w:docPartUnique/>
       </w:docPartObj>
     </w:sdtPr>
+    <w:sdtEndPr/>
     <w:sdtContent>
       <w:p>
         <w:pPr>
@@ -7201,6 +7220,7 @@
         <w:docPartUnique/>
       </w:docPartObj>
     </w:sdtPr>
+    <w:sdtEndPr/>
     <w:sdtContent>
       <w:p>
         <w:pPr>
@@ -7246,6 +7266,7 @@
         <w:docPartUnique/>
       </w:docPartObj>
     </w:sdtPr>
+    <w:sdtEndPr/>
     <w:sdtContent>
       <w:p>
         <w:pPr>
@@ -8207,6 +8228,7 @@
   <w:style w:type="character" w:default="1" w:styleId="Policepardfaut">
     <w:name w:val="Default Paragraph Font"/>
     <w:uiPriority w:val="1"/>
+    <w:semiHidden/>
     <w:unhideWhenUsed/>
   </w:style>
   <w:style w:type="table" w:default="1" w:styleId="TableauNormal">

</xml_diff>

<commit_message>
correction question 5 et effective size
</commit_message>
<xml_diff>
--- a/rédaction v2.docx
+++ b/rédaction v2.docx
@@ -121,33 +121,263 @@
           <w:u w:val="single"/>
           <w:lang w:val="en-US"/>
         </w:rPr>
-        <w:t>LSTAT</w:t>
-      </w:r>
-      <w:proofErr w:type="gramStart"/>
-      <w:r>
+        <w:t>LSTAT2130 : Introduction to Bayesian Statistics</w:t>
+      </w:r>
+    </w:p>
+    <w:p>
+      <w:pPr>
+        <w:jc w:val="center"/>
+        <w:rPr>
+          <w:rFonts w:ascii="Times New Roman" w:hAnsi="Times New Roman" w:cs="Times New Roman"/>
+          <w:sz w:val="36"/>
+          <w:szCs w:val="36"/>
+          <w:lang w:val="en-US"/>
+        </w:rPr>
+      </w:pPr>
+      <w:r>
+        <w:rPr>
+          <w:rFonts w:ascii="Times New Roman" w:hAnsi="Times New Roman" w:cs="Times New Roman"/>
+          <w:sz w:val="36"/>
+          <w:szCs w:val="36"/>
+          <w:lang w:val="en-US"/>
+        </w:rPr>
+        <w:t>Philippe Lambert</w:t>
+      </w:r>
+    </w:p>
+    <w:p>
+      <w:pPr>
+        <w:jc w:val="center"/>
+        <w:rPr>
+          <w:rFonts w:ascii="Times New Roman" w:hAnsi="Times New Roman" w:cs="Times New Roman"/>
+          <w:sz w:val="36"/>
+          <w:szCs w:val="36"/>
+        </w:rPr>
+      </w:pPr>
+      <w:r>
+        <w:rPr>
+          <w:rFonts w:ascii="Times New Roman" w:hAnsi="Times New Roman" w:cs="Times New Roman"/>
+          <w:sz w:val="36"/>
+          <w:szCs w:val="36"/>
+        </w:rPr>
+        <w:t>Hortense Doms</w:t>
+      </w:r>
+    </w:p>
+    <w:p>
+      <w:pPr>
+        <w:jc w:val="center"/>
+        <w:rPr>
+          <w:rFonts w:ascii="Times New Roman" w:hAnsi="Times New Roman" w:cs="Times New Roman"/>
+          <w:sz w:val="36"/>
+          <w:szCs w:val="36"/>
+        </w:rPr>
+      </w:pPr>
+      <w:r>
+        <w:rPr>
+          <w:rFonts w:ascii="Times New Roman" w:hAnsi="Times New Roman" w:cs="Times New Roman"/>
+          <w:sz w:val="36"/>
+          <w:szCs w:val="36"/>
+        </w:rPr>
+        <w:t>Year 2021-2022</w:t>
+      </w:r>
+    </w:p>
+    <w:p>
+      <w:pPr>
+        <w:rPr>
+          <w:rFonts w:ascii="Times New Roman" w:hAnsi="Times New Roman" w:cs="Times New Roman"/>
+          <w:sz w:val="24"/>
+          <w:szCs w:val="24"/>
+        </w:rPr>
+      </w:pPr>
+    </w:p>
+    <w:p>
+      <w:pPr>
+        <w:rPr>
+          <w:rFonts w:ascii="Times New Roman" w:hAnsi="Times New Roman" w:cs="Times New Roman"/>
+          <w:sz w:val="24"/>
+          <w:szCs w:val="24"/>
+        </w:rPr>
+      </w:pPr>
+    </w:p>
+    <w:p>
+      <w:pPr>
+        <w:rPr>
+          <w:rFonts w:ascii="Times New Roman" w:hAnsi="Times New Roman" w:cs="Times New Roman"/>
+          <w:sz w:val="24"/>
+          <w:szCs w:val="24"/>
+        </w:rPr>
+      </w:pPr>
+    </w:p>
+    <w:p>
+      <w:pPr>
+        <w:rPr>
+          <w:rFonts w:ascii="Times New Roman" w:hAnsi="Times New Roman" w:cs="Times New Roman"/>
+          <w:sz w:val="24"/>
+          <w:szCs w:val="24"/>
+        </w:rPr>
+      </w:pPr>
+    </w:p>
+    <w:p>
+      <w:pPr>
+        <w:rPr>
+          <w:rFonts w:ascii="Times New Roman" w:hAnsi="Times New Roman" w:cs="Times New Roman"/>
+          <w:sz w:val="24"/>
+          <w:szCs w:val="24"/>
+        </w:rPr>
+      </w:pPr>
+      <w:r>
+        <w:rPr>
+          <w:noProof/>
+        </w:rPr>
+        <w:drawing>
+          <wp:anchor distT="0" distB="0" distL="114300" distR="114300" simplePos="0" relativeHeight="251659264" behindDoc="0" locked="0" layoutInCell="1" allowOverlap="1" wp14:anchorId="0B2BAFA3" wp14:editId="0A29C17B">
+            <wp:simplePos x="0" y="0"/>
+            <wp:positionH relativeFrom="column">
+              <wp:posOffset>1773141</wp:posOffset>
+            </wp:positionH>
+            <wp:positionV relativeFrom="paragraph">
+              <wp:posOffset>149032</wp:posOffset>
+            </wp:positionV>
+            <wp:extent cx="2061210" cy="492760"/>
+            <wp:effectExtent l="0" t="0" r="0" b="2540"/>
+            <wp:wrapSquare wrapText="bothSides"/>
+            <wp:docPr id="5" name="Image 5" descr="../Desktop/Capture%20d’écran%202019-09-18%20à%2014.59.52.png"/>
+            <wp:cNvGraphicFramePr>
+              <a:graphicFrameLocks xmlns:a="http://schemas.openxmlformats.org/drawingml/2006/main" noChangeAspect="1"/>
+            </wp:cNvGraphicFramePr>
+            <a:graphic xmlns:a="http://schemas.openxmlformats.org/drawingml/2006/main">
+              <a:graphicData uri="http://schemas.openxmlformats.org/drawingml/2006/picture">
+                <pic:pic xmlns:pic="http://schemas.openxmlformats.org/drawingml/2006/picture">
+                  <pic:nvPicPr>
+                    <pic:cNvPr id="0" name="Image 5" descr="../Desktop/Capture%20d’écran%202019-09-18%20à%2014.59.52.png"/>
+                    <pic:cNvPicPr>
+                      <a:picLocks noChangeAspect="1" noChangeArrowheads="1"/>
+                    </pic:cNvPicPr>
+                  </pic:nvPicPr>
+                  <pic:blipFill>
+                    <a:blip r:embed="rId8" cstate="print">
+                      <a:extLst>
+                        <a:ext uri="{28A0092B-C50C-407E-A947-70E740481C1C}">
+                          <a14:useLocalDpi xmlns:a14="http://schemas.microsoft.com/office/drawing/2010/main" val="0"/>
+                        </a:ext>
+                      </a:extLst>
+                    </a:blip>
+                    <a:srcRect/>
+                    <a:stretch>
+                      <a:fillRect/>
+                    </a:stretch>
+                  </pic:blipFill>
+                  <pic:spPr bwMode="auto">
+                    <a:xfrm>
+                      <a:off x="0" y="0"/>
+                      <a:ext cx="2061210" cy="492760"/>
+                    </a:xfrm>
+                    <a:prstGeom prst="rect">
+                      <a:avLst/>
+                    </a:prstGeom>
+                    <a:noFill/>
+                  </pic:spPr>
+                </pic:pic>
+              </a:graphicData>
+            </a:graphic>
+            <wp14:sizeRelH relativeFrom="page">
+              <wp14:pctWidth>0</wp14:pctWidth>
+            </wp14:sizeRelH>
+            <wp14:sizeRelV relativeFrom="page">
+              <wp14:pctHeight>0</wp14:pctHeight>
+            </wp14:sizeRelV>
+          </wp:anchor>
+        </w:drawing>
+      </w:r>
+    </w:p>
+    <w:p>
+      <w:pPr>
+        <w:rPr>
+          <w:rFonts w:ascii="Times New Roman" w:hAnsi="Times New Roman" w:cs="Times New Roman"/>
+          <w:sz w:val="24"/>
+          <w:szCs w:val="24"/>
+        </w:rPr>
+      </w:pPr>
+    </w:p>
+    <w:p>
+      <w:pPr>
+        <w:rPr>
+          <w:rFonts w:ascii="Times New Roman" w:hAnsi="Times New Roman" w:cs="Times New Roman"/>
+          <w:sz w:val="24"/>
+          <w:szCs w:val="24"/>
+        </w:rPr>
+      </w:pPr>
+    </w:p>
+    <w:p>
+      <w:pPr>
+        <w:jc w:val="center"/>
+        <w:rPr>
+          <w:rFonts w:ascii="Times New Roman" w:hAnsi="Times New Roman" w:cs="Times New Roman"/>
+          <w:sz w:val="24"/>
+          <w:szCs w:val="24"/>
+        </w:rPr>
+      </w:pPr>
+      <w:r>
+        <w:rPr>
+          <w:rFonts w:ascii="Times New Roman" w:hAnsi="Times New Roman" w:cs="Times New Roman"/>
+          <w:sz w:val="24"/>
+          <w:szCs w:val="24"/>
+        </w:rPr>
+        <w:t>Jessica De Rongé</w:t>
+      </w:r>
+      <w:r>
+        <w:rPr>
+          <w:rFonts w:ascii="Times New Roman" w:hAnsi="Times New Roman" w:cs="Times New Roman"/>
+          <w:sz w:val="24"/>
+          <w:szCs w:val="24"/>
+        </w:rPr>
+        <w:t xml:space="preserve"> - 48081600</w:t>
+      </w:r>
+    </w:p>
+    <w:p>
+      <w:pPr>
+        <w:jc w:val="center"/>
+        <w:rPr>
+          <w:rFonts w:ascii="Times New Roman" w:hAnsi="Times New Roman" w:cs="Times New Roman"/>
+          <w:sz w:val="24"/>
+          <w:szCs w:val="24"/>
+        </w:rPr>
+      </w:pPr>
+      <w:r>
+        <w:rPr>
+          <w:rFonts w:ascii="Times New Roman" w:hAnsi="Times New Roman" w:cs="Times New Roman"/>
+          <w:sz w:val="24"/>
+          <w:szCs w:val="24"/>
+        </w:rPr>
+        <w:t>Didier Termont</w:t>
+      </w:r>
+    </w:p>
+    <w:p>
+      <w:pPr>
+        <w:jc w:val="center"/>
         <w:rPr>
           <w:rFonts w:ascii="Times New Roman" w:hAnsi="Times New Roman" w:cs="Times New Roman"/>
           <w:b/>
           <w:bCs/>
-          <w:sz w:val="44"/>
-          <w:szCs w:val="44"/>
+          <w:sz w:val="24"/>
+          <w:szCs w:val="24"/>
           <w:u w:val="single"/>
-          <w:lang w:val="en-US"/>
-        </w:rPr>
-        <w:t>2130 :</w:t>
-      </w:r>
-      <w:proofErr w:type="gramEnd"/>
-      <w:r>
-        <w:rPr>
-          <w:rFonts w:ascii="Times New Roman" w:hAnsi="Times New Roman" w:cs="Times New Roman"/>
-          <w:b/>
-          <w:bCs/>
-          <w:sz w:val="44"/>
-          <w:szCs w:val="44"/>
-          <w:u w:val="single"/>
-          <w:lang w:val="en-US"/>
-        </w:rPr>
-        <w:t xml:space="preserve"> Introduction to Bayesian Statistics</w:t>
+        </w:rPr>
+      </w:pPr>
+      <w:r>
+        <w:rPr>
+          <w:rFonts w:ascii="Times New Roman" w:hAnsi="Times New Roman" w:cs="Times New Roman"/>
+          <w:sz w:val="24"/>
+          <w:szCs w:val="24"/>
+        </w:rPr>
+        <w:t>Antoine Vissche</w:t>
+      </w:r>
+      <w:r>
+        <w:rPr>
+          <w:rFonts w:ascii="Times New Roman" w:hAnsi="Times New Roman" w:cs="Times New Roman"/>
+          <w:sz w:val="24"/>
+          <w:szCs w:val="24"/>
+        </w:rPr>
+        <w:t>rs</w:t>
       </w:r>
     </w:p>
     <w:p>
@@ -155,223 +385,11 @@
         <w:jc w:val="center"/>
         <w:rPr>
           <w:rFonts w:ascii="Times New Roman" w:hAnsi="Times New Roman" w:cs="Times New Roman"/>
-          <w:sz w:val="36"/>
-          <w:szCs w:val="36"/>
-        </w:rPr>
-      </w:pPr>
-      <w:r>
-        <w:rPr>
-          <w:rFonts w:ascii="Times New Roman" w:hAnsi="Times New Roman" w:cs="Times New Roman"/>
-          <w:sz w:val="36"/>
-          <w:szCs w:val="36"/>
-        </w:rPr>
-        <w:t>Philippe Lambert</w:t>
-      </w:r>
-    </w:p>
-    <w:p>
-      <w:pPr>
-        <w:jc w:val="center"/>
-        <w:rPr>
-          <w:rFonts w:ascii="Times New Roman" w:hAnsi="Times New Roman" w:cs="Times New Roman"/>
-          <w:sz w:val="36"/>
-          <w:szCs w:val="36"/>
-        </w:rPr>
-      </w:pPr>
-      <w:r>
-        <w:rPr>
-          <w:rFonts w:ascii="Times New Roman" w:hAnsi="Times New Roman" w:cs="Times New Roman"/>
-          <w:sz w:val="36"/>
-          <w:szCs w:val="36"/>
-        </w:rPr>
-        <w:t>Hortense Doms</w:t>
-      </w:r>
-    </w:p>
-    <w:p>
-      <w:pPr>
-        <w:jc w:val="center"/>
-        <w:rPr>
-          <w:rFonts w:ascii="Times New Roman" w:hAnsi="Times New Roman" w:cs="Times New Roman"/>
-          <w:sz w:val="36"/>
-          <w:szCs w:val="36"/>
-        </w:rPr>
-      </w:pPr>
-      <w:proofErr w:type="spellStart"/>
-      <w:r>
-        <w:rPr>
-          <w:rFonts w:ascii="Times New Roman" w:hAnsi="Times New Roman" w:cs="Times New Roman"/>
-          <w:sz w:val="36"/>
-          <w:szCs w:val="36"/>
-        </w:rPr>
-        <w:t>Year</w:t>
-      </w:r>
-      <w:proofErr w:type="spellEnd"/>
-      <w:r>
-        <w:rPr>
-          <w:rFonts w:ascii="Times New Roman" w:hAnsi="Times New Roman" w:cs="Times New Roman"/>
-          <w:sz w:val="36"/>
-          <w:szCs w:val="36"/>
-        </w:rPr>
-        <w:t xml:space="preserve"> 2021-2022</w:t>
-      </w:r>
-    </w:p>
-    <w:p>
-      <w:pPr>
-        <w:rPr>
-          <w:rFonts w:ascii="Times New Roman" w:hAnsi="Times New Roman" w:cs="Times New Roman"/>
-          <w:sz w:val="24"/>
-          <w:szCs w:val="24"/>
-        </w:rPr>
-      </w:pPr>
-    </w:p>
-    <w:p>
-      <w:pPr>
-        <w:rPr>
-          <w:rFonts w:ascii="Times New Roman" w:hAnsi="Times New Roman" w:cs="Times New Roman"/>
-          <w:sz w:val="24"/>
-          <w:szCs w:val="24"/>
-        </w:rPr>
-      </w:pPr>
-    </w:p>
-    <w:p>
-      <w:pPr>
-        <w:rPr>
-          <w:rFonts w:ascii="Times New Roman" w:hAnsi="Times New Roman" w:cs="Times New Roman"/>
-          <w:sz w:val="24"/>
-          <w:szCs w:val="24"/>
-        </w:rPr>
-      </w:pPr>
-    </w:p>
-    <w:p>
-      <w:pPr>
-        <w:rPr>
-          <w:rFonts w:ascii="Times New Roman" w:hAnsi="Times New Roman" w:cs="Times New Roman"/>
-          <w:sz w:val="24"/>
-          <w:szCs w:val="24"/>
-        </w:rPr>
-      </w:pPr>
-    </w:p>
-    <w:p>
-      <w:pPr>
-        <w:rPr>
-          <w:rFonts w:ascii="Times New Roman" w:hAnsi="Times New Roman" w:cs="Times New Roman"/>
-          <w:sz w:val="24"/>
-          <w:szCs w:val="24"/>
-        </w:rPr>
-      </w:pPr>
-    </w:p>
-    <w:p>
-      <w:pPr>
-        <w:rPr>
-          <w:rFonts w:ascii="Times New Roman" w:hAnsi="Times New Roman" w:cs="Times New Roman"/>
-          <w:sz w:val="24"/>
-          <w:szCs w:val="24"/>
-        </w:rPr>
-      </w:pPr>
-    </w:p>
-    <w:p>
-      <w:pPr>
-        <w:rPr>
-          <w:rFonts w:ascii="Times New Roman" w:hAnsi="Times New Roman" w:cs="Times New Roman"/>
-          <w:sz w:val="24"/>
-          <w:szCs w:val="24"/>
-        </w:rPr>
-      </w:pPr>
-    </w:p>
-    <w:p>
-      <w:pPr>
-        <w:jc w:val="center"/>
-        <w:rPr>
-          <w:rFonts w:ascii="Times New Roman" w:hAnsi="Times New Roman" w:cs="Times New Roman"/>
-          <w:sz w:val="24"/>
-          <w:szCs w:val="24"/>
-        </w:rPr>
-      </w:pPr>
-      <w:r>
-        <w:rPr>
-          <w:rFonts w:ascii="Times New Roman" w:hAnsi="Times New Roman" w:cs="Times New Roman"/>
-          <w:sz w:val="24"/>
-          <w:szCs w:val="24"/>
-        </w:rPr>
-        <w:t>Jessica De Rongé</w:t>
-      </w:r>
-    </w:p>
-    <w:p>
-      <w:pPr>
-        <w:jc w:val="center"/>
-        <w:rPr>
-          <w:rFonts w:ascii="Times New Roman" w:hAnsi="Times New Roman" w:cs="Times New Roman"/>
-          <w:sz w:val="24"/>
-          <w:szCs w:val="24"/>
-        </w:rPr>
-      </w:pPr>
-      <w:r>
-        <w:rPr>
-          <w:rFonts w:ascii="Times New Roman" w:hAnsi="Times New Roman" w:cs="Times New Roman"/>
-          <w:sz w:val="24"/>
-          <w:szCs w:val="24"/>
-        </w:rPr>
-        <w:t xml:space="preserve">Didier </w:t>
-      </w:r>
-      <w:proofErr w:type="spellStart"/>
-      <w:r>
-        <w:rPr>
-          <w:rFonts w:ascii="Times New Roman" w:hAnsi="Times New Roman" w:cs="Times New Roman"/>
-          <w:sz w:val="24"/>
-          <w:szCs w:val="24"/>
-        </w:rPr>
-        <w:t>Termont</w:t>
-      </w:r>
-      <w:proofErr w:type="spellEnd"/>
-    </w:p>
-    <w:p>
-      <w:pPr>
-        <w:jc w:val="center"/>
-        <w:rPr>
-          <w:rFonts w:ascii="Times New Roman" w:hAnsi="Times New Roman" w:cs="Times New Roman"/>
-          <w:b/>
-          <w:bCs/>
-          <w:sz w:val="24"/>
-          <w:szCs w:val="24"/>
-          <w:u w:val="single"/>
-        </w:rPr>
-      </w:pPr>
-      <w:r>
-        <w:rPr>
-          <w:rFonts w:ascii="Times New Roman" w:hAnsi="Times New Roman" w:cs="Times New Roman"/>
-          <w:sz w:val="24"/>
-          <w:szCs w:val="24"/>
-        </w:rPr>
-        <w:t xml:space="preserve">Antoine </w:t>
-      </w:r>
-      <w:proofErr w:type="spellStart"/>
-      <w:r>
-        <w:rPr>
-          <w:rFonts w:ascii="Times New Roman" w:hAnsi="Times New Roman" w:cs="Times New Roman"/>
-          <w:sz w:val="24"/>
-          <w:szCs w:val="24"/>
-        </w:rPr>
-        <w:t>Vissche</w:t>
-      </w:r>
-      <w:r>
-        <w:rPr>
-          <w:rFonts w:ascii="Times New Roman" w:hAnsi="Times New Roman" w:cs="Times New Roman"/>
-          <w:sz w:val="24"/>
-          <w:szCs w:val="24"/>
-        </w:rPr>
-        <w:t>rs</w:t>
-      </w:r>
-      <w:proofErr w:type="spellEnd"/>
-    </w:p>
-    <w:p>
-      <w:pPr>
-        <w:jc w:val="center"/>
-        <w:rPr>
-          <w:rFonts w:ascii="Times New Roman" w:hAnsi="Times New Roman" w:cs="Times New Roman"/>
           <w:sz w:val="24"/>
           <w:szCs w:val="24"/>
         </w:rPr>
         <w:sectPr>
-          <w:footerReference w:type="default" r:id="rId8"/>
+          <w:footerReference w:type="default" r:id="rId9"/>
           <w:pgSz w:w="11906" w:h="16838"/>
           <w:pgMar w:top="1417" w:right="1417" w:bottom="1417" w:left="1417" w:header="708" w:footer="708" w:gutter="0"/>
           <w:pgNumType w:fmt="lowerRoman" w:start="1"/>
@@ -402,9 +420,13 @@
         <w:p>
           <w:pPr>
             <w:jc w:val="center"/>
+            <w:rPr>
+              <w:rFonts w:ascii="Times New Roman" w:hAnsi="Times New Roman" w:cs="Times New Roman"/>
+            </w:rPr>
           </w:pPr>
           <w:r>
             <w:rPr>
+              <w:rFonts w:ascii="Times New Roman" w:hAnsi="Times New Roman" w:cs="Times New Roman"/>
               <w:lang w:val="fr-FR"/>
             </w:rPr>
             <w:t>Table of Content</w:t>
@@ -1226,7 +1248,7 @@
           <w:lang w:val="en-US"/>
         </w:rPr>
         <w:sectPr>
-          <w:footerReference w:type="first" r:id="rId9"/>
+          <w:footerReference w:type="first" r:id="rId10"/>
           <w:pgSz w:w="11906" w:h="16838"/>
           <w:pgMar w:top="1417" w:right="1417" w:bottom="1417" w:left="1417" w:header="708" w:footer="708" w:gutter="0"/>
           <w:pgNumType w:fmt="lowerRoman" w:start="1"/>
@@ -1335,27 +1357,7 @@
           <w:szCs w:val="24"/>
           <w:lang w:val="en-US"/>
         </w:rPr>
-        <w:t xml:space="preserve">reputation of users </w:t>
-      </w:r>
-      <w:proofErr w:type="gramStart"/>
-      <w:r>
-        <w:rPr>
-          <w:rFonts w:ascii="Times New Roman" w:hAnsi="Times New Roman" w:cs="Times New Roman"/>
-          <w:sz w:val="24"/>
-          <w:szCs w:val="24"/>
-          <w:lang w:val="en-US"/>
-        </w:rPr>
-        <w:t>in today’s society</w:t>
-      </w:r>
-      <w:proofErr w:type="gramEnd"/>
-      <w:r>
-        <w:rPr>
-          <w:rFonts w:ascii="Times New Roman" w:hAnsi="Times New Roman" w:cs="Times New Roman"/>
-          <w:sz w:val="24"/>
-          <w:szCs w:val="24"/>
-          <w:lang w:val="en-US"/>
-        </w:rPr>
-        <w:t>, researchers discover that asking the question “Have you recently used cannabis</w:t>
+        <w:t>reputation of users in today’s society, researchers discover that asking the question “Have you recently used cannabis</w:t>
       </w:r>
       <w:r>
         <w:rPr>
@@ -1411,6 +1413,15 @@
         </w:rPr>
         <w:t xml:space="preserve"> use. So, if the respondent got a double six, he would have to answer “yes” and if not, he would answer truthfully.</w:t>
       </w:r>
+      <w:r>
+        <w:rPr>
+          <w:rFonts w:ascii="Times New Roman" w:hAnsi="Times New Roman" w:cs="Times New Roman"/>
+          <w:sz w:val="24"/>
+          <w:szCs w:val="24"/>
+          <w:lang w:val="en-US"/>
+        </w:rPr>
+        <w:t xml:space="preserve"> Before developing our answer to the first question, a precision should be made. When the word probability is used in this project, it actually refers to the degree of plausibility that the event studied is true.</w:t>
+      </w:r>
     </w:p>
     <w:p>
       <w:pPr>
@@ -1562,17 +1573,7 @@
           <w:szCs w:val="24"/>
           <w:lang w:val="en-US"/>
         </w:rPr>
-        <w:t>P(Y) = P(Y|D) x P(D) + P(</w:t>
-      </w:r>
-      <w:proofErr w:type="spellStart"/>
-      <w:r>
-        <w:rPr>
-          <w:rFonts w:ascii="Times New Roman" w:hAnsi="Times New Roman" w:cs="Times New Roman"/>
-          <w:sz w:val="24"/>
-          <w:szCs w:val="24"/>
-          <w:lang w:val="en-US"/>
-        </w:rPr>
-        <w:t>Y|D</w:t>
+        <w:t>P(Y) = P(Y|D) x P(D) + P(Y|D</w:t>
       </w:r>
       <w:r>
         <w:rPr>
@@ -1584,7 +1585,6 @@
         </w:rPr>
         <w:t>c</w:t>
       </w:r>
-      <w:proofErr w:type="spellEnd"/>
       <w:r>
         <w:rPr>
           <w:rFonts w:ascii="Times New Roman" w:hAnsi="Times New Roman" w:cs="Times New Roman"/>
@@ -1680,16 +1680,7 @@
           <w:sz w:val="24"/>
           <w:szCs w:val="24"/>
         </w:rPr>
-        <w:t>P(</w:t>
-      </w:r>
-      <w:proofErr w:type="spellStart"/>
-      <w:r>
-        <w:rPr>
-          <w:rFonts w:ascii="Times New Roman" w:hAnsi="Times New Roman" w:cs="Times New Roman"/>
-          <w:sz w:val="24"/>
-          <w:szCs w:val="24"/>
-        </w:rPr>
-        <w:t>D</w:t>
+        <w:t>P(D</w:t>
       </w:r>
       <w:r>
         <w:rPr>
@@ -1700,7 +1691,6 @@
         </w:rPr>
         <w:t>c</w:t>
       </w:r>
-      <w:proofErr w:type="spellEnd"/>
       <w:r>
         <w:rPr>
           <w:rFonts w:ascii="Times New Roman" w:hAnsi="Times New Roman" w:cs="Times New Roman"/>
@@ -1897,16 +1887,7 @@
           <w:sz w:val="24"/>
           <w:szCs w:val="24"/>
         </w:rPr>
-        <w:t>|</w:t>
-      </w:r>
-      <w:proofErr w:type="spellStart"/>
-      <w:r>
-        <w:rPr>
-          <w:rFonts w:ascii="Times New Roman" w:hAnsi="Times New Roman" w:cs="Times New Roman"/>
-          <w:sz w:val="24"/>
-          <w:szCs w:val="24"/>
-        </w:rPr>
-        <w:t>D</w:t>
+        <w:t>|D</w:t>
       </w:r>
       <w:r>
         <w:rPr>
@@ -1917,7 +1898,6 @@
         </w:rPr>
         <w:t>c</w:t>
       </w:r>
-      <w:proofErr w:type="spellEnd"/>
       <w:r>
         <w:rPr>
           <w:rFonts w:ascii="Times New Roman" w:hAnsi="Times New Roman" w:cs="Times New Roman"/>
@@ -2031,58 +2011,6 @@
             <wp:extent cx="2543175" cy="576650"/>
             <wp:effectExtent l="0" t="0" r="0" b="0"/>
             <wp:docPr id="12" name="Image 12"/>
-            <wp:cNvGraphicFramePr>
-              <a:graphicFrameLocks xmlns:a="http://schemas.openxmlformats.org/drawingml/2006/main" noChangeAspect="1"/>
-            </wp:cNvGraphicFramePr>
-            <a:graphic xmlns:a="http://schemas.openxmlformats.org/drawingml/2006/main">
-              <a:graphicData uri="http://schemas.openxmlformats.org/drawingml/2006/picture">
-                <pic:pic xmlns:pic="http://schemas.openxmlformats.org/drawingml/2006/picture">
-                  <pic:nvPicPr>
-                    <pic:cNvPr id="1" name=""/>
-                    <pic:cNvPicPr/>
-                  </pic:nvPicPr>
-                  <pic:blipFill>
-                    <a:blip r:embed="rId10"/>
-                    <a:stretch>
-                      <a:fillRect/>
-                    </a:stretch>
-                  </pic:blipFill>
-                  <pic:spPr>
-                    <a:xfrm>
-                      <a:off x="0" y="0"/>
-                      <a:ext cx="2564916" cy="581580"/>
-                    </a:xfrm>
-                    <a:prstGeom prst="rect">
-                      <a:avLst/>
-                    </a:prstGeom>
-                  </pic:spPr>
-                </pic:pic>
-              </a:graphicData>
-            </a:graphic>
-          </wp:inline>
-        </w:drawing>
-      </w:r>
-    </w:p>
-    <w:p>
-      <w:pPr>
-        <w:spacing w:after="120" w:line="240" w:lineRule="auto"/>
-        <w:jc w:val="center"/>
-        <w:rPr>
-          <w:rFonts w:ascii="Times New Roman" w:hAnsi="Times New Roman" w:cs="Times New Roman"/>
-          <w:sz w:val="24"/>
-          <w:szCs w:val="24"/>
-          <w:lang w:val="en-US"/>
-        </w:rPr>
-      </w:pPr>
-      <w:r>
-        <w:rPr>
-          <w:noProof/>
-        </w:rPr>
-        <w:drawing>
-          <wp:inline distT="0" distB="0" distL="0" distR="0" wp14:anchorId="20656011" wp14:editId="6C232B30">
-            <wp:extent cx="931175" cy="476250"/>
-            <wp:effectExtent l="0" t="0" r="2540" b="0"/>
-            <wp:docPr id="13" name="Image 13"/>
             <wp:cNvGraphicFramePr>
               <a:graphicFrameLocks xmlns:a="http://schemas.openxmlformats.org/drawingml/2006/main" noChangeAspect="1"/>
             </wp:cNvGraphicFramePr>
@@ -2102,6 +2030,58 @@
                   <pic:spPr>
                     <a:xfrm>
                       <a:off x="0" y="0"/>
+                      <a:ext cx="2564916" cy="581580"/>
+                    </a:xfrm>
+                    <a:prstGeom prst="rect">
+                      <a:avLst/>
+                    </a:prstGeom>
+                  </pic:spPr>
+                </pic:pic>
+              </a:graphicData>
+            </a:graphic>
+          </wp:inline>
+        </w:drawing>
+      </w:r>
+    </w:p>
+    <w:p>
+      <w:pPr>
+        <w:spacing w:after="120" w:line="240" w:lineRule="auto"/>
+        <w:jc w:val="center"/>
+        <w:rPr>
+          <w:rFonts w:ascii="Times New Roman" w:hAnsi="Times New Roman" w:cs="Times New Roman"/>
+          <w:sz w:val="24"/>
+          <w:szCs w:val="24"/>
+          <w:lang w:val="en-US"/>
+        </w:rPr>
+      </w:pPr>
+      <w:r>
+        <w:rPr>
+          <w:noProof/>
+        </w:rPr>
+        <w:drawing>
+          <wp:inline distT="0" distB="0" distL="0" distR="0" wp14:anchorId="20656011" wp14:editId="6C232B30">
+            <wp:extent cx="931175" cy="476250"/>
+            <wp:effectExtent l="0" t="0" r="2540" b="0"/>
+            <wp:docPr id="13" name="Image 13"/>
+            <wp:cNvGraphicFramePr>
+              <a:graphicFrameLocks xmlns:a="http://schemas.openxmlformats.org/drawingml/2006/main" noChangeAspect="1"/>
+            </wp:cNvGraphicFramePr>
+            <a:graphic xmlns:a="http://schemas.openxmlformats.org/drawingml/2006/main">
+              <a:graphicData uri="http://schemas.openxmlformats.org/drawingml/2006/picture">
+                <pic:pic xmlns:pic="http://schemas.openxmlformats.org/drawingml/2006/picture">
+                  <pic:nvPicPr>
+                    <pic:cNvPr id="1" name=""/>
+                    <pic:cNvPicPr/>
+                  </pic:nvPicPr>
+                  <pic:blipFill>
+                    <a:blip r:embed="rId12"/>
+                    <a:stretch>
+                      <a:fillRect/>
+                    </a:stretch>
+                  </pic:blipFill>
+                  <pic:spPr>
+                    <a:xfrm>
+                      <a:off x="0" y="0"/>
                       <a:ext cx="933076" cy="477222"/>
                     </a:xfrm>
                     <a:prstGeom prst="rect">
@@ -2220,7 +2200,7 @@
                     <pic:cNvPicPr/>
                   </pic:nvPicPr>
                   <pic:blipFill>
-                    <a:blip r:embed="rId12"/>
+                    <a:blip r:embed="rId13"/>
                     <a:stretch>
                       <a:fillRect/>
                     </a:stretch>
@@ -2343,7 +2323,7 @@
                     <pic:cNvPicPr/>
                   </pic:nvPicPr>
                   <pic:blipFill>
-                    <a:blip r:embed="rId13"/>
+                    <a:blip r:embed="rId14"/>
                     <a:stretch>
                       <a:fillRect/>
                     </a:stretch>
@@ -2415,7 +2395,7 @@
                     <pic:cNvPicPr/>
                   </pic:nvPicPr>
                   <pic:blipFill>
-                    <a:blip r:embed="rId14"/>
+                    <a:blip r:embed="rId15"/>
                     <a:stretch>
                       <a:fillRect/>
                     </a:stretch>
@@ -2610,19 +2590,17 @@
           <w:szCs w:val="24"/>
           <w:lang w:val="en-US"/>
         </w:rPr>
-        <w:t xml:space="preserve">The </w:t>
-      </w:r>
-      <w:proofErr w:type="spellStart"/>
-      <w:r>
-        <w:rPr>
-          <w:rFonts w:ascii="Times New Roman" w:hAnsi="Times New Roman" w:cs="Times New Roman"/>
-          <w:sz w:val="24"/>
-          <w:szCs w:val="24"/>
-          <w:lang w:val="en-US"/>
-        </w:rPr>
-        <w:t>Baye’s</w:t>
-      </w:r>
-      <w:proofErr w:type="spellEnd"/>
+        <w:t>The Bayes</w:t>
+      </w:r>
+      <w:r>
+        <w:rPr>
+          <w:rFonts w:ascii="Times New Roman" w:hAnsi="Times New Roman" w:cs="Times New Roman"/>
+          <w:sz w:val="24"/>
+          <w:szCs w:val="24"/>
+          <w:lang w:val="en-US"/>
+        </w:rPr>
+        <w:t>’</w:t>
+      </w:r>
       <w:r>
         <w:rPr>
           <w:rFonts w:ascii="Times New Roman" w:hAnsi="Times New Roman" w:cs="Times New Roman"/>
@@ -2664,7 +2642,7 @@
                     <pic:cNvPicPr/>
                   </pic:nvPicPr>
                   <pic:blipFill>
-                    <a:blip r:embed="rId15"/>
+                    <a:blip r:embed="rId16"/>
                     <a:stretch>
                       <a:fillRect/>
                     </a:stretch>
@@ -2780,25 +2758,14 @@
         </w:rPr>
         <w:t>∼</w:t>
       </w:r>
-      <w:proofErr w:type="gramStart"/>
-      <w:r>
-        <w:rPr>
-          <w:rFonts w:ascii="Times New Roman" w:hAnsi="Times New Roman" w:cs="Times New Roman"/>
-          <w:sz w:val="24"/>
-          <w:szCs w:val="24"/>
-          <w:lang w:val="en-US"/>
-        </w:rPr>
-        <w:t>Uni(</w:t>
-      </w:r>
-      <w:proofErr w:type="gramEnd"/>
-      <w:r>
-        <w:rPr>
-          <w:rFonts w:ascii="Times New Roman" w:hAnsi="Times New Roman" w:cs="Times New Roman"/>
-          <w:sz w:val="24"/>
-          <w:szCs w:val="24"/>
-          <w:lang w:val="en-US"/>
-        </w:rPr>
-        <w:t>0,1) which is a special c</w:t>
+      <w:r>
+        <w:rPr>
+          <w:rFonts w:ascii="Times New Roman" w:hAnsi="Times New Roman" w:cs="Times New Roman"/>
+          <w:sz w:val="24"/>
+          <w:szCs w:val="24"/>
+          <w:lang w:val="en-US"/>
+        </w:rPr>
+        <w:t>Uni(0,1) which is a special c</w:t>
       </w:r>
       <w:r>
         <w:rPr>
@@ -2821,7 +2788,6 @@
           <w:lang w:val="en-US"/>
         </w:rPr>
       </w:pPr>
-      <w:proofErr w:type="gramStart"/>
       <w:r>
         <w:rPr>
           <w:rFonts w:ascii="Times New Roman" w:hAnsi="Times New Roman" w:cs="Times New Roman"/>
@@ -2831,7 +2797,6 @@
         </w:rPr>
         <w:t>P(</w:t>
       </w:r>
-      <w:proofErr w:type="gramEnd"/>
       <w:r>
         <w:rPr>
           <w:rFonts w:ascii="Symbol" w:hAnsi="Symbol" w:cs="Times New Roman"/>
@@ -3065,7 +3030,6 @@
         </w:rPr>
         <w:t>1-</w:t>
       </w:r>
-      <w:proofErr w:type="gramStart"/>
       <w:r>
         <w:rPr>
           <w:rFonts w:ascii="Symbol" w:hAnsi="Symbol" w:cs="LMMathSymbols10-Regular"/>
@@ -3092,18 +3056,7 @@
           <w:vertAlign w:val="superscript"/>
           <w:lang w:val="en-US"/>
         </w:rPr>
-        <w:t>n</w:t>
-      </w:r>
-      <w:proofErr w:type="gramEnd"/>
-      <w:r>
-        <w:rPr>
-          <w:rFonts w:ascii="LMMathSymbols10-Regular" w:cs="LMMathSymbols10-Regular"/>
-          <w:sz w:val="24"/>
-          <w:szCs w:val="24"/>
-          <w:vertAlign w:val="superscript"/>
-          <w:lang w:val="en-US"/>
-        </w:rPr>
-        <w:t>-y</w:t>
+        <w:t>n-y</w:t>
       </w:r>
       <w:r>
         <w:rPr>
@@ -3146,7 +3099,7 @@
                     <pic:cNvPicPr/>
                   </pic:nvPicPr>
                   <pic:blipFill rotWithShape="1">
-                    <a:blip r:embed="rId16"/>
+                    <a:blip r:embed="rId17"/>
                     <a:srcRect l="2856" t="9981" r="2124" b="24196"/>
                     <a:stretch/>
                   </pic:blipFill>
@@ -3177,21 +3130,40 @@
     <w:p>
       <w:pPr>
         <w:spacing w:after="120" w:line="240" w:lineRule="auto"/>
-        <w:rPr>
-          <w:rFonts w:ascii="Times New Roman" w:hAnsi="Times New Roman" w:cs="Times New Roman"/>
-          <w:sz w:val="24"/>
-          <w:szCs w:val="24"/>
-          <w:lang w:val="en-US"/>
-        </w:rPr>
-      </w:pPr>
-      <w:r>
-        <w:rPr>
-          <w:rFonts w:ascii="Times New Roman" w:hAnsi="Times New Roman" w:cs="Times New Roman"/>
-          <w:sz w:val="24"/>
-          <w:szCs w:val="24"/>
-          <w:lang w:val="en-US"/>
-        </w:rPr>
-        <w:t>Where n is the number of people in the sample and y is the number of success (here, understood as answering yes to the question “have you recently smoked cannabis?”).</w:t>
+        <w:jc w:val="both"/>
+        <w:rPr>
+          <w:rFonts w:ascii="Times New Roman" w:hAnsi="Times New Roman" w:cs="Times New Roman"/>
+          <w:sz w:val="24"/>
+          <w:szCs w:val="24"/>
+          <w:lang w:val="en-US"/>
+        </w:rPr>
+      </w:pPr>
+      <w:r>
+        <w:rPr>
+          <w:rFonts w:ascii="Times New Roman" w:hAnsi="Times New Roman" w:cs="Times New Roman"/>
+          <w:sz w:val="24"/>
+          <w:szCs w:val="24"/>
+          <w:lang w:val="en-US"/>
+        </w:rPr>
+        <w:t>Where n is the number of people in the sample and y is the number of success</w:t>
+      </w:r>
+      <w:r>
+        <w:rPr>
+          <w:rFonts w:ascii="Times New Roman" w:hAnsi="Times New Roman" w:cs="Times New Roman"/>
+          <w:sz w:val="24"/>
+          <w:szCs w:val="24"/>
+          <w:lang w:val="en-US"/>
+        </w:rPr>
+        <w:t>es</w:t>
+      </w:r>
+      <w:r>
+        <w:rPr>
+          <w:rFonts w:ascii="Times New Roman" w:hAnsi="Times New Roman" w:cs="Times New Roman"/>
+          <w:sz w:val="24"/>
+          <w:szCs w:val="24"/>
+          <w:lang w:val="en-US"/>
+        </w:rPr>
+        <w:t xml:space="preserve"> (here, understood as answering yes to the question “have you recently smoked cannabis?”).</w:t>
       </w:r>
     </w:p>
     <w:p>
@@ -3254,7 +3226,7 @@
                     <pic:cNvPicPr/>
                   </pic:nvPicPr>
                   <pic:blipFill rotWithShape="1">
-                    <a:blip r:embed="rId16"/>
+                    <a:blip r:embed="rId17"/>
                     <a:srcRect l="2856" t="9981" r="2124" b="24196"/>
                     <a:stretch/>
                   </pic:blipFill>
@@ -3286,6 +3258,27 @@
       <w:pPr>
         <w:spacing w:after="120" w:line="240" w:lineRule="auto"/>
         <w:rPr>
+          <w:rFonts w:ascii="Times New Roman" w:hAnsi="Times New Roman" w:cs="Times New Roman"/>
+          <w:sz w:val="24"/>
+          <w:szCs w:val="24"/>
+          <w:lang w:val="en-US"/>
+        </w:rPr>
+      </w:pPr>
+      <w:r>
+        <w:rPr>
+          <w:rFonts w:ascii="Times New Roman" w:hAnsi="Times New Roman" w:cs="Times New Roman"/>
+          <w:sz w:val="24"/>
+          <w:szCs w:val="24"/>
+          <w:lang w:val="en-US"/>
+        </w:rPr>
+        <w:t>This expression is simplified by following those different steps which consist in bringing out a constant.</w:t>
+      </w:r>
+    </w:p>
+    <w:p>
+      <w:pPr>
+        <w:spacing w:after="120" w:line="240" w:lineRule="auto"/>
+        <w:jc w:val="center"/>
+        <w:rPr>
           <w:rFonts w:ascii="Calibri" w:hAnsi="Calibri" w:cs="Calibri"/>
           <w:sz w:val="24"/>
           <w:szCs w:val="24"/>
@@ -3294,42 +3287,12 @@
       </w:pPr>
       <w:r>
         <w:rPr>
-          <w:rFonts w:ascii="Calibri" w:hAnsi="Calibri" w:cs="Calibri"/>
-          <w:sz w:val="24"/>
-          <w:szCs w:val="24"/>
-          <w:lang w:val="en-US"/>
-        </w:rPr>
-        <w:t>T</w:t>
-      </w:r>
-      <w:r>
-        <w:rPr>
-          <w:rFonts w:ascii="Calibri" w:hAnsi="Calibri" w:cs="Calibri"/>
-          <w:sz w:val="24"/>
-          <w:szCs w:val="24"/>
-          <w:lang w:val="en-US"/>
-        </w:rPr>
-        <w:t>his expression is simplified by following those different steps which consist in bringing out a constant.</w:t>
-      </w:r>
-    </w:p>
-    <w:p>
-      <w:pPr>
-        <w:spacing w:after="120" w:line="240" w:lineRule="auto"/>
-        <w:jc w:val="center"/>
-        <w:rPr>
-          <w:rFonts w:ascii="Calibri" w:hAnsi="Calibri" w:cs="Calibri"/>
-          <w:sz w:val="24"/>
-          <w:szCs w:val="24"/>
-          <w:lang w:val="en-US"/>
-        </w:rPr>
-      </w:pPr>
-      <w:r>
-        <w:rPr>
           <w:noProof/>
         </w:rPr>
         <w:drawing>
-          <wp:inline distT="0" distB="0" distL="0" distR="0" wp14:anchorId="33159F83" wp14:editId="5F9522A1">
-            <wp:extent cx="3767328" cy="416931"/>
-            <wp:effectExtent l="0" t="0" r="5080" b="2540"/>
+          <wp:inline distT="0" distB="0" distL="0" distR="0" wp14:anchorId="33159F83" wp14:editId="01611470">
+            <wp:extent cx="3959062" cy="438150"/>
+            <wp:effectExtent l="0" t="0" r="3810" b="0"/>
             <wp:docPr id="6" name="Image 6"/>
             <wp:cNvGraphicFramePr>
               <a:graphicFrameLocks xmlns:a="http://schemas.openxmlformats.org/drawingml/2006/main" noChangeAspect="1"/>
@@ -3342,14 +3305,14 @@
                     <pic:cNvPicPr/>
                   </pic:nvPicPr>
                   <pic:blipFill rotWithShape="1">
-                    <a:blip r:embed="rId17"/>
+                    <a:blip r:embed="rId18"/>
                     <a:srcRect t="12800" b="20230"/>
                     <a:stretch/>
                   </pic:blipFill>
                   <pic:spPr bwMode="auto">
                     <a:xfrm>
                       <a:off x="0" y="0"/>
-                      <a:ext cx="3823138" cy="423107"/>
+                      <a:ext cx="4108880" cy="454730"/>
                     </a:xfrm>
                     <a:prstGeom prst="rect">
                       <a:avLst/>
@@ -3402,7 +3365,7 @@
                     <pic:cNvPicPr/>
                   </pic:nvPicPr>
                   <pic:blipFill rotWithShape="1">
-                    <a:blip r:embed="rId18"/>
+                    <a:blip r:embed="rId19"/>
                     <a:srcRect t="10634" b="19629"/>
                     <a:stretch/>
                   </pic:blipFill>
@@ -3434,15 +3397,15 @@
       <w:pPr>
         <w:spacing w:after="120" w:line="240" w:lineRule="auto"/>
         <w:rPr>
-          <w:rFonts w:ascii="Calibri" w:hAnsi="Calibri" w:cs="Calibri"/>
-          <w:sz w:val="24"/>
-          <w:szCs w:val="24"/>
-          <w:lang w:val="en-US"/>
-        </w:rPr>
-      </w:pPr>
-      <w:r>
-        <w:rPr>
-          <w:rFonts w:ascii="Calibri" w:hAnsi="Calibri" w:cs="Calibri"/>
+          <w:rFonts w:ascii="Times New Roman" w:hAnsi="Times New Roman" w:cs="Times New Roman"/>
+          <w:sz w:val="24"/>
+          <w:szCs w:val="24"/>
+          <w:lang w:val="en-US"/>
+        </w:rPr>
+      </w:pPr>
+      <w:r>
+        <w:rPr>
+          <w:rFonts w:ascii="Times New Roman" w:hAnsi="Times New Roman" w:cs="Times New Roman"/>
           <w:sz w:val="24"/>
           <w:szCs w:val="24"/>
           <w:lang w:val="en-US"/>
@@ -3481,7 +3444,7 @@
                     <pic:cNvPicPr/>
                   </pic:nvPicPr>
                   <pic:blipFill rotWithShape="1">
-                    <a:blip r:embed="rId19"/>
+                    <a:blip r:embed="rId20"/>
                     <a:srcRect l="2220" t="23913" b="12919"/>
                     <a:stretch/>
                   </pic:blipFill>
@@ -3594,7 +3557,25 @@
           <w:szCs w:val="24"/>
           <w:lang w:val="en-US"/>
         </w:rPr>
-        <w:t>The metropolis algorithm has b</w:t>
+        <w:t xml:space="preserve">The </w:t>
+      </w:r>
+      <w:r>
+        <w:rPr>
+          <w:rFonts w:ascii="Times New Roman" w:hAnsi="Times New Roman" w:cs="Times New Roman"/>
+          <w:sz w:val="24"/>
+          <w:szCs w:val="24"/>
+          <w:lang w:val="en-US"/>
+        </w:rPr>
+        <w:t>M</w:t>
+      </w:r>
+      <w:r>
+        <w:rPr>
+          <w:rFonts w:ascii="Times New Roman" w:hAnsi="Times New Roman" w:cs="Times New Roman"/>
+          <w:sz w:val="24"/>
+          <w:szCs w:val="24"/>
+          <w:lang w:val="en-US"/>
+        </w:rPr>
+        <w:t>etropolis algorithm has b</w:t>
       </w:r>
       <w:r>
         <w:rPr>
@@ -3675,27 +3656,55 @@
           <w:szCs w:val="24"/>
           <w:lang w:val="en-US"/>
         </w:rPr>
-        <w:t xml:space="preserve"> 0.5. However, in this project, choosing the value for the standard deviation leads sometimes to produce an error in R which would indicate that </w:t>
-      </w:r>
-      <w:proofErr w:type="spellStart"/>
-      <w:r>
-        <w:rPr>
-          <w:rFonts w:ascii="Times New Roman" w:hAnsi="Times New Roman" w:cs="Times New Roman"/>
-          <w:sz w:val="24"/>
-          <w:szCs w:val="24"/>
-          <w:lang w:val="en-US"/>
-        </w:rPr>
-        <w:t>NaN</w:t>
-      </w:r>
-      <w:proofErr w:type="spellEnd"/>
-      <w:r>
-        <w:rPr>
-          <w:rFonts w:ascii="Times New Roman" w:hAnsi="Times New Roman" w:cs="Times New Roman"/>
-          <w:sz w:val="24"/>
-          <w:szCs w:val="24"/>
-          <w:lang w:val="en-US"/>
-        </w:rPr>
-        <w:t xml:space="preserve"> were produced. Using 0.02 was a value that did not create such a problem, and which led to an acceptable value of acceptance rate. Having calculated the effective size, the information given by the random sample gives as much as the information of 272 independent values of </w:t>
+        <w:t xml:space="preserve"> 0.5. However, in this project, choosing the value for the standard deviation leads sometimes to produce an error in R which would indicate that NaN were produced. Using 0.02 was a value that did not create such a problem, and which led to an acceptable value of acceptance rate. </w:t>
+      </w:r>
+    </w:p>
+    <w:p>
+      <w:pPr>
+        <w:spacing w:after="120" w:line="240" w:lineRule="auto"/>
+        <w:jc w:val="both"/>
+        <w:rPr>
+          <w:rFonts w:ascii="Times New Roman" w:hAnsi="Times New Roman" w:cs="Times New Roman"/>
+          <w:sz w:val="24"/>
+          <w:szCs w:val="24"/>
+          <w:lang w:val="en-US"/>
+        </w:rPr>
+      </w:pPr>
+      <w:r>
+        <w:rPr>
+          <w:rFonts w:ascii="Times New Roman" w:hAnsi="Times New Roman" w:cs="Times New Roman"/>
+          <w:sz w:val="24"/>
+          <w:szCs w:val="24"/>
+          <w:lang w:val="en-US"/>
+        </w:rPr>
+        <w:t xml:space="preserve">The random sample produced by the algorithm is not independent. There is auto-correlation. Thus, the sample size is calculated to find out how much information is included in the sample in terms of independent variables. </w:t>
+      </w:r>
+      <w:r>
+        <w:rPr>
+          <w:rFonts w:ascii="Times New Roman" w:hAnsi="Times New Roman" w:cs="Times New Roman"/>
+          <w:sz w:val="24"/>
+          <w:szCs w:val="24"/>
+          <w:lang w:val="en-US"/>
+        </w:rPr>
+        <w:t xml:space="preserve">Having calculated the effective size, the information given by the random sample gives as much as the information of </w:t>
+      </w:r>
+      <w:r>
+        <w:rPr>
+          <w:rFonts w:ascii="Times New Roman" w:hAnsi="Times New Roman" w:cs="Times New Roman"/>
+          <w:sz w:val="24"/>
+          <w:szCs w:val="24"/>
+          <w:lang w:val="en-US"/>
+        </w:rPr>
+        <w:t>1585</w:t>
+      </w:r>
+      <w:r>
+        <w:rPr>
+          <w:rFonts w:ascii="Times New Roman" w:hAnsi="Times New Roman" w:cs="Times New Roman"/>
+          <w:sz w:val="24"/>
+          <w:szCs w:val="24"/>
+          <w:lang w:val="en-US"/>
+        </w:rPr>
+        <w:t xml:space="preserve"> independent values of </w:t>
       </w:r>
       <w:r>
         <w:rPr>
@@ -3747,7 +3756,7 @@
                     <pic:cNvPicPr/>
                   </pic:nvPicPr>
                   <pic:blipFill>
-                    <a:blip r:embed="rId20"/>
+                    <a:blip r:embed="rId21"/>
                     <a:stretch>
                       <a:fillRect/>
                     </a:stretch>
@@ -3786,47 +3795,61 @@
           <w:szCs w:val="24"/>
           <w:lang w:val="en-US"/>
         </w:rPr>
-        <w:t xml:space="preserve">Concerning the convergence of the generated sample, the only way to ensure convergence is asymptotically through the metropolis algorithm. As you can see on the graph, it seems that it converges quite quickly, only after 200 iterations </w:t>
-      </w:r>
-      <w:proofErr w:type="gramStart"/>
-      <w:r>
-        <w:rPr>
-          <w:rFonts w:ascii="Times New Roman" w:hAnsi="Times New Roman" w:cs="Times New Roman"/>
-          <w:sz w:val="24"/>
-          <w:szCs w:val="24"/>
-          <w:lang w:val="en-US"/>
-        </w:rPr>
-        <w:t>it can be seen that there</w:t>
-      </w:r>
-      <w:proofErr w:type="gramEnd"/>
-      <w:r>
-        <w:rPr>
-          <w:rFonts w:ascii="Times New Roman" w:hAnsi="Times New Roman" w:cs="Times New Roman"/>
-          <w:sz w:val="24"/>
-          <w:szCs w:val="24"/>
-          <w:lang w:val="en-US"/>
-        </w:rPr>
-        <w:t xml:space="preserve"> is convergence. However, there are different tools that are helpful to study convergence. However, none of these tools </w:t>
-      </w:r>
-      <w:proofErr w:type="gramStart"/>
-      <w:r>
-        <w:rPr>
-          <w:rFonts w:ascii="Times New Roman" w:hAnsi="Times New Roman" w:cs="Times New Roman"/>
-          <w:sz w:val="24"/>
-          <w:szCs w:val="24"/>
-          <w:lang w:val="en-US"/>
-        </w:rPr>
-        <w:t>are able to</w:t>
-      </w:r>
-      <w:proofErr w:type="gramEnd"/>
-      <w:r>
-        <w:rPr>
-          <w:rFonts w:ascii="Times New Roman" w:hAnsi="Times New Roman" w:cs="Times New Roman"/>
-          <w:sz w:val="24"/>
-          <w:szCs w:val="24"/>
-          <w:lang w:val="en-US"/>
-        </w:rPr>
-        <w:t xml:space="preserve"> prove convergence. They may be used to see if there is no convergence happening. The first one is the Gelman-Rubin diagnostic (also known as the R statistic) which consists of comparing the between and within variance of different chains. Having a statistic close to 1 is a necessary condition to have convergence. Different chains with different starting values have been created to be able to conduct the Gelman-Rubin diagnostic and the statistic has been computed and gives us a R statistic equal to 1. </w:t>
+        <w:t xml:space="preserve">Concerning the convergence of the generated sample, the only way to ensure convergence is asymptotically through the </w:t>
+      </w:r>
+      <w:r>
+        <w:rPr>
+          <w:rFonts w:ascii="Times New Roman" w:hAnsi="Times New Roman" w:cs="Times New Roman"/>
+          <w:sz w:val="24"/>
+          <w:szCs w:val="24"/>
+          <w:lang w:val="en-US"/>
+        </w:rPr>
+        <w:t>M</w:t>
+      </w:r>
+      <w:r>
+        <w:rPr>
+          <w:rFonts w:ascii="Times New Roman" w:hAnsi="Times New Roman" w:cs="Times New Roman"/>
+          <w:sz w:val="24"/>
+          <w:szCs w:val="24"/>
+          <w:lang w:val="en-US"/>
+        </w:rPr>
+        <w:t xml:space="preserve">etropolis algorithm. As you can see on the graph, it seems that it converges quite quickly, only after 200 iterations it can be seen that there is convergence. However, there are different tools that are helpful to study convergence. However, none of these tools are able to prove convergence. They may be used to see if there is no convergence happening. The first one is the Gelman-Rubin diagnostic (also known as the R statistic) which </w:t>
+      </w:r>
+      <w:r>
+        <w:rPr>
+          <w:rFonts w:ascii="Times New Roman" w:hAnsi="Times New Roman" w:cs="Times New Roman"/>
+          <w:sz w:val="24"/>
+          <w:szCs w:val="24"/>
+          <w:lang w:val="en-US"/>
+        </w:rPr>
+        <w:t>is based on the study</w:t>
+      </w:r>
+      <w:r>
+        <w:rPr>
+          <w:rFonts w:ascii="Times New Roman" w:hAnsi="Times New Roman" w:cs="Times New Roman"/>
+          <w:sz w:val="24"/>
+          <w:szCs w:val="24"/>
+          <w:lang w:val="en-US"/>
+        </w:rPr>
+        <w:t xml:space="preserve"> of the between and within variance of different chains. </w:t>
+      </w:r>
+      <w:r>
+        <w:rPr>
+          <w:rFonts w:ascii="Times New Roman" w:hAnsi="Times New Roman" w:cs="Times New Roman"/>
+          <w:sz w:val="24"/>
+          <w:szCs w:val="24"/>
+          <w:lang w:val="en-US"/>
+        </w:rPr>
+        <w:t xml:space="preserve">The R statistic is a ratio between the overall variance estimate and the within variance. </w:t>
+      </w:r>
+      <w:r>
+        <w:rPr>
+          <w:rFonts w:ascii="Times New Roman" w:hAnsi="Times New Roman" w:cs="Times New Roman"/>
+          <w:sz w:val="24"/>
+          <w:szCs w:val="24"/>
+          <w:lang w:val="en-US"/>
+        </w:rPr>
+        <w:t xml:space="preserve">Having a statistic close to 1 is a necessary condition to have convergence. Different chains with different starting values have been created to be able to conduct the Gelman-Rubin diagnostic and the statistic has been computed and gives us a R statistic equal to 1. </w:t>
       </w:r>
     </w:p>
     <w:p>
@@ -3847,27 +3870,7 @@
           <w:szCs w:val="24"/>
           <w:lang w:val="en-US"/>
         </w:rPr>
-        <w:t xml:space="preserve">The second tool used to analyze convergence is the </w:t>
-      </w:r>
-      <w:proofErr w:type="spellStart"/>
-      <w:r>
-        <w:rPr>
-          <w:rFonts w:ascii="Times New Roman" w:hAnsi="Times New Roman" w:cs="Times New Roman"/>
-          <w:sz w:val="24"/>
-          <w:szCs w:val="24"/>
-          <w:lang w:val="en-US"/>
-        </w:rPr>
-        <w:t>Geweke</w:t>
-      </w:r>
-      <w:proofErr w:type="spellEnd"/>
-      <w:r>
-        <w:rPr>
-          <w:rFonts w:ascii="Times New Roman" w:hAnsi="Times New Roman" w:cs="Times New Roman"/>
-          <w:sz w:val="24"/>
-          <w:szCs w:val="24"/>
-          <w:lang w:val="en-US"/>
-        </w:rPr>
-        <w:t xml:space="preserve"> diagnostic which consists of testing if two means are equal. In the metropolis algorithm, the sample is divided in two samples to compute the </w:t>
+        <w:t xml:space="preserve">The second tool used to analyze convergence is the Geweke diagnostic which consists of testing if two means are equal. In the metropolis algorithm, the sample is divided in two samples to compute the </w:t>
       </w:r>
       <w:r>
         <w:rPr>
@@ -3919,7 +3922,7 @@
                     </pic:cNvPicPr>
                   </pic:nvPicPr>
                   <pic:blipFill>
-                    <a:blip r:embed="rId21">
+                    <a:blip r:embed="rId22">
                       <a:extLst>
                         <a:ext uri="{28A0092B-C50C-407E-A947-70E740481C1C}">
                           <a14:useLocalDpi xmlns:a14="http://schemas.microsoft.com/office/drawing/2010/main" val="0"/>
@@ -4041,7 +4044,61 @@
           <w:szCs w:val="24"/>
           <w:lang w:val="en-US"/>
         </w:rPr>
-        <w:t xml:space="preserve"> a 95% credible interval </w:t>
+        <w:t xml:space="preserve"> a 95%</w:t>
+      </w:r>
+      <w:r>
+        <w:rPr>
+          <w:rFonts w:ascii="Times New Roman" w:hAnsi="Times New Roman" w:cs="Times New Roman"/>
+          <w:sz w:val="24"/>
+          <w:szCs w:val="24"/>
+          <w:lang w:val="en-US"/>
+        </w:rPr>
+        <w:t xml:space="preserve"> Bayesian</w:t>
+      </w:r>
+      <w:r>
+        <w:rPr>
+          <w:rFonts w:ascii="Times New Roman" w:hAnsi="Times New Roman" w:cs="Times New Roman"/>
+          <w:sz w:val="24"/>
+          <w:szCs w:val="24"/>
+          <w:lang w:val="en-US"/>
+        </w:rPr>
+        <w:t xml:space="preserve"> credible interval</w:t>
+      </w:r>
+      <w:r>
+        <w:rPr>
+          <w:rFonts w:ascii="Times New Roman" w:hAnsi="Times New Roman" w:cs="Times New Roman"/>
+          <w:sz w:val="24"/>
+          <w:szCs w:val="24"/>
+          <w:lang w:val="en-US"/>
+        </w:rPr>
+        <w:t xml:space="preserve">, which will include 95% of the posterior probability for </w:t>
+      </w:r>
+      <w:r>
+        <w:rPr>
+          <w:rFonts w:ascii="Symbol" w:hAnsi="Symbol" w:cs="Times New Roman"/>
+          <w:sz w:val="24"/>
+          <w:szCs w:val="24"/>
+          <w:lang w:val="en-US"/>
+        </w:rPr>
+        <w:t>p</w:t>
+      </w:r>
+      <w:r>
+        <w:rPr>
+          <w:rFonts w:ascii="Times New Roman" w:hAnsi="Times New Roman" w:cs="Times New Roman"/>
+          <w:sz w:val="24"/>
+          <w:szCs w:val="24"/>
+          <w:lang w:val="en-US"/>
+        </w:rPr>
+        <w:t>,</w:t>
+      </w:r>
+      <w:r>
+        <w:rPr>
+          <w:rFonts w:ascii="Times New Roman" w:hAnsi="Times New Roman" w:cs="Times New Roman"/>
+          <w:sz w:val="24"/>
+          <w:szCs w:val="24"/>
+          <w:lang w:val="en-US"/>
+        </w:rPr>
+        <w:t xml:space="preserve"> </w:t>
       </w:r>
       <w:r>
         <w:rPr>
@@ -4059,7 +4116,61 @@
           <w:szCs w:val="24"/>
           <w:lang w:val="en-US"/>
         </w:rPr>
-        <w:t xml:space="preserve">on the sample for pi. </w:t>
+        <w:t xml:space="preserve">on the sample for </w:t>
+      </w:r>
+      <w:r>
+        <w:rPr>
+          <w:rFonts w:ascii="Symbol" w:hAnsi="Symbol" w:cs="Times New Roman"/>
+          <w:sz w:val="24"/>
+          <w:szCs w:val="24"/>
+          <w:lang w:val="en-US"/>
+        </w:rPr>
+        <w:t>p</w:t>
+      </w:r>
+      <w:r>
+        <w:rPr>
+          <w:rFonts w:ascii="Times New Roman" w:hAnsi="Times New Roman" w:cs="Times New Roman"/>
+          <w:sz w:val="24"/>
+          <w:szCs w:val="24"/>
+          <w:lang w:val="en-US"/>
+        </w:rPr>
+        <w:t>.</w:t>
+      </w:r>
+      <w:r>
+        <w:rPr>
+          <w:rFonts w:ascii="Times New Roman" w:hAnsi="Times New Roman" w:cs="Times New Roman"/>
+          <w:sz w:val="24"/>
+          <w:szCs w:val="24"/>
+          <w:lang w:val="en-US"/>
+        </w:rPr>
+        <w:t xml:space="preserve"> The interval chosen is the smallest interval. In this case, it is the Highest Probability Density interval (HPD interval) that is retain</w:t>
+      </w:r>
+      <w:r>
+        <w:rPr>
+          <w:rFonts w:ascii="Times New Roman" w:hAnsi="Times New Roman" w:cs="Times New Roman"/>
+          <w:sz w:val="24"/>
+          <w:szCs w:val="24"/>
+          <w:lang w:val="en-US"/>
+        </w:rPr>
+        <w:t>ed</w:t>
+      </w:r>
+      <w:r>
+        <w:rPr>
+          <w:rFonts w:ascii="Times New Roman" w:hAnsi="Times New Roman" w:cs="Times New Roman"/>
+          <w:sz w:val="24"/>
+          <w:szCs w:val="24"/>
+          <w:lang w:val="en-US"/>
+        </w:rPr>
+        <w:t xml:space="preserve"> in this analysis. </w:t>
+      </w:r>
+      <w:r>
+        <w:rPr>
+          <w:rFonts w:ascii="Times New Roman" w:hAnsi="Times New Roman" w:cs="Times New Roman"/>
+          <w:sz w:val="24"/>
+          <w:szCs w:val="24"/>
+          <w:lang w:val="en-US"/>
+        </w:rPr>
+        <w:t xml:space="preserve"> </w:t>
       </w:r>
       <w:r>
         <w:rPr>
@@ -4161,7 +4272,34 @@
           <w:szCs w:val="24"/>
           <w:lang w:val="en-US"/>
         </w:rPr>
-        <w:t xml:space="preserve">lower     </w:t>
+        <w:t xml:space="preserve">    </w:t>
+      </w:r>
+      <w:r>
+        <w:rPr>
+          <w:rFonts w:ascii="Times New Roman" w:hAnsi="Times New Roman" w:cs="Times New Roman"/>
+          <w:sz w:val="24"/>
+          <w:szCs w:val="24"/>
+          <w:lang w:val="en-US"/>
+        </w:rPr>
+        <w:t xml:space="preserve">lower    </w:t>
+      </w:r>
+      <w:r>
+        <w:rPr>
+          <w:rFonts w:ascii="Times New Roman" w:hAnsi="Times New Roman" w:cs="Times New Roman"/>
+          <w:sz w:val="24"/>
+          <w:szCs w:val="24"/>
+          <w:lang w:val="en-US"/>
+        </w:rPr>
+        <w:t xml:space="preserve">  </w:t>
+      </w:r>
+      <w:r>
+        <w:rPr>
+          <w:rFonts w:ascii="Times New Roman" w:hAnsi="Times New Roman" w:cs="Times New Roman"/>
+          <w:sz w:val="24"/>
+          <w:szCs w:val="24"/>
+          <w:lang w:val="en-US"/>
+        </w:rPr>
+        <w:t xml:space="preserve"> </w:t>
       </w:r>
       <w:r>
         <w:rPr>
@@ -4195,12 +4333,30 @@
       </w:pPr>
       <w:r>
         <w:rPr>
-          <w:rFonts w:ascii="Times New Roman" w:hAnsi="Times New Roman" w:cs="Times New Roman"/>
-          <w:sz w:val="24"/>
-          <w:szCs w:val="24"/>
-          <w:lang w:val="en-US"/>
-        </w:rPr>
-        <w:t>0.09276152</w:t>
+          <w:rFonts w:ascii="Symbol" w:hAnsi="Symbol" w:cs="Times New Roman"/>
+          <w:sz w:val="24"/>
+          <w:szCs w:val="24"/>
+          <w:lang w:val="en-US"/>
+        </w:rPr>
+        <w:t>p</w:t>
+      </w:r>
+      <w:r>
+        <w:rPr>
+          <w:rFonts w:ascii="Times New Roman" w:hAnsi="Times New Roman" w:cs="Times New Roman"/>
+          <w:sz w:val="24"/>
+          <w:szCs w:val="24"/>
+          <w:lang w:val="en-US"/>
+        </w:rPr>
+        <w:t xml:space="preserve">     </w:t>
+      </w:r>
+      <w:r>
+        <w:rPr>
+          <w:rFonts w:ascii="Times New Roman" w:hAnsi="Times New Roman" w:cs="Times New Roman"/>
+          <w:sz w:val="24"/>
+          <w:szCs w:val="24"/>
+          <w:lang w:val="en-US"/>
+        </w:rPr>
+        <w:t>0.09302349</w:t>
       </w:r>
       <w:r>
         <w:rPr>
@@ -4218,7 +4374,7 @@
           <w:szCs w:val="24"/>
           <w:lang w:val="en-US"/>
         </w:rPr>
-        <w:t xml:space="preserve"> 0.1325527</w:t>
+        <w:t xml:space="preserve"> 0.1336198</w:t>
       </w:r>
     </w:p>
     <w:p>
@@ -4275,38 +4431,25 @@
           <w:szCs w:val="24"/>
           <w:lang w:val="en-US"/>
         </w:rPr>
-        <w:t xml:space="preserve">The posterior probability that among </w:t>
-      </w:r>
-      <w:proofErr w:type="gramStart"/>
-      <w:r>
-        <w:rPr>
-          <w:rFonts w:ascii="Times New Roman" w:hAnsi="Times New Roman" w:cs="Times New Roman"/>
-          <w:sz w:val="24"/>
-          <w:szCs w:val="24"/>
-          <w:lang w:val="en-US"/>
-        </w:rPr>
-        <w:t xml:space="preserve">20-59 year </w:t>
-      </w:r>
-      <w:proofErr w:type="spellStart"/>
-      <w:r>
-        <w:rPr>
-          <w:rFonts w:ascii="Times New Roman" w:hAnsi="Times New Roman" w:cs="Times New Roman"/>
-          <w:sz w:val="24"/>
-          <w:szCs w:val="24"/>
-          <w:lang w:val="en-US"/>
-        </w:rPr>
-        <w:t>olds</w:t>
-      </w:r>
-      <w:proofErr w:type="spellEnd"/>
-      <w:proofErr w:type="gramEnd"/>
-      <w:r>
-        <w:rPr>
-          <w:rFonts w:ascii="Times New Roman" w:hAnsi="Times New Roman" w:cs="Times New Roman"/>
-          <w:sz w:val="24"/>
-          <w:szCs w:val="24"/>
-          <w:lang w:val="en-US"/>
-        </w:rPr>
-        <w:t>, there is at least 10% of cannabis’ users is equal to 91.88%.</w:t>
+        <w:t xml:space="preserve">The posterior probability that among 20-59 year old, there is at least 10% of cannabis’ users is equal to </w:t>
+      </w:r>
+      <w:r>
+        <w:rPr>
+          <w:rFonts w:ascii="Times New Roman" w:hAnsi="Times New Roman" w:cs="Times New Roman"/>
+          <w:sz w:val="24"/>
+          <w:szCs w:val="24"/>
+          <w:lang w:val="en-US"/>
+        </w:rPr>
+        <w:t>89.54</w:t>
+      </w:r>
+      <w:r>
+        <w:rPr>
+          <w:rFonts w:ascii="Times New Roman" w:hAnsi="Times New Roman" w:cs="Times New Roman"/>
+          <w:sz w:val="24"/>
+          <w:szCs w:val="24"/>
+          <w:lang w:val="en-US"/>
+        </w:rPr>
+        <w:t>%.</w:t>
       </w:r>
     </w:p>
     <w:p>
@@ -4368,7 +4511,27 @@
           <w:szCs w:val="24"/>
           <w:lang w:val="en-US"/>
         </w:rPr>
-        <w:t>The metropolis algorithm has been calculated for both women and men separately. The value of the standard deviation has again been chosen based on the acceptance rate. The same starting value as for the question 3 has been used. The answer to this question is seperated in three different section</w:t>
+        <w:t>The metropolis algorithm has been calculated for both women and men separately. The value of the standard deviation has again been chosen based on the acceptance rate. The same starting value as for the question 3 has been used. The answer to this question is sep</w:t>
+      </w:r>
+      <w:r>
+        <w:rPr>
+          <w:rFonts w:ascii="Times New Roman" w:hAnsi="Times New Roman" w:cs="Times New Roman"/>
+          <w:noProof/>
+          <w:sz w:val="24"/>
+          <w:szCs w:val="24"/>
+          <w:lang w:val="en-US"/>
+        </w:rPr>
+        <w:t>a</w:t>
+      </w:r>
+      <w:r>
+        <w:rPr>
+          <w:rFonts w:ascii="Times New Roman" w:hAnsi="Times New Roman" w:cs="Times New Roman"/>
+          <w:noProof/>
+          <w:sz w:val="24"/>
+          <w:szCs w:val="24"/>
+          <w:lang w:val="en-US"/>
+        </w:rPr>
+        <w:t>rated in three different section</w:t>
       </w:r>
       <w:r>
         <w:rPr>
@@ -4468,7 +4631,27 @@
           <w:szCs w:val="24"/>
           <w:lang w:val="en-US"/>
         </w:rPr>
-        <w:t xml:space="preserve"> the studying the difference of proportion of cannabis’ users between men</w:t>
+        <w:t xml:space="preserve"> </w:t>
+      </w:r>
+      <w:r>
+        <w:rPr>
+          <w:rFonts w:ascii="Times New Roman" w:hAnsi="Times New Roman" w:cs="Times New Roman"/>
+          <w:noProof/>
+          <w:sz w:val="24"/>
+          <w:szCs w:val="24"/>
+          <w:lang w:val="en-US"/>
+        </w:rPr>
+        <w:t>on</w:t>
+      </w:r>
+      <w:r>
+        <w:rPr>
+          <w:rFonts w:ascii="Times New Roman" w:hAnsi="Times New Roman" w:cs="Times New Roman"/>
+          <w:noProof/>
+          <w:sz w:val="24"/>
+          <w:szCs w:val="24"/>
+          <w:lang w:val="en-US"/>
+        </w:rPr>
+        <w:t xml:space="preserve"> studying the difference of proportion of cannabis’ users between men</w:t>
       </w:r>
       <w:r>
         <w:rPr>
@@ -4541,6 +4724,7 @@
         <w:spacing w:after="120" w:line="240" w:lineRule="auto"/>
         <w:jc w:val="both"/>
         <w:rPr>
+          <w:rFonts w:ascii="Times New Roman" w:hAnsi="Times New Roman" w:cs="Times New Roman"/>
           <w:b/>
           <w:bCs/>
           <w:noProof/>
@@ -4549,6 +4733,7 @@
       </w:pPr>
       <w:r>
         <w:rPr>
+          <w:rFonts w:ascii="Times New Roman" w:hAnsi="Times New Roman" w:cs="Times New Roman"/>
           <w:b/>
           <w:bCs/>
           <w:noProof/>
@@ -4602,16 +4787,16 @@
           <w:szCs w:val="24"/>
           <w:lang w:val="en-US"/>
         </w:rPr>
-        <w:t xml:space="preserve"> which gives us the acceptance rate of 0.4</w:t>
-      </w:r>
-      <w:r>
-        <w:rPr>
-          <w:rFonts w:ascii="Times New Roman" w:hAnsi="Times New Roman" w:cs="Times New Roman"/>
-          <w:sz w:val="24"/>
-          <w:szCs w:val="24"/>
-          <w:lang w:val="en-US"/>
-        </w:rPr>
-        <w:t>9</w:t>
+        <w:t xml:space="preserve"> which gives us the acceptance rate of 0.</w:t>
+      </w:r>
+      <w:r>
+        <w:rPr>
+          <w:rFonts w:ascii="Times New Roman" w:hAnsi="Times New Roman" w:cs="Times New Roman"/>
+          <w:sz w:val="24"/>
+          <w:szCs w:val="24"/>
+          <w:lang w:val="en-US"/>
+        </w:rPr>
+        <w:t>5</w:t>
       </w:r>
       <w:r>
         <w:rPr>
@@ -4629,7 +4814,16 @@
           <w:szCs w:val="24"/>
           <w:lang w:val="en-US"/>
         </w:rPr>
-        <w:t>1353</w:t>
+        <w:t>2</w:t>
+      </w:r>
+      <w:r>
+        <w:rPr>
+          <w:rFonts w:ascii="Times New Roman" w:hAnsi="Times New Roman" w:cs="Times New Roman"/>
+          <w:sz w:val="24"/>
+          <w:szCs w:val="24"/>
+          <w:lang w:val="en-US"/>
+        </w:rPr>
+        <w:t>259</w:t>
       </w:r>
       <w:r>
         <w:rPr>
@@ -4665,107 +4859,43 @@
           <w:szCs w:val="24"/>
           <w:lang w:val="en-US"/>
         </w:rPr>
-        <w:t xml:space="preserve"> The </w:t>
-      </w:r>
-      <w:proofErr w:type="spellStart"/>
-      <w:r>
-        <w:rPr>
-          <w:rFonts w:ascii="Times New Roman" w:hAnsi="Times New Roman" w:cs="Times New Roman"/>
-          <w:sz w:val="24"/>
-          <w:szCs w:val="24"/>
-          <w:lang w:val="en-US"/>
-        </w:rPr>
-        <w:t>traceplot</w:t>
-      </w:r>
-      <w:proofErr w:type="spellEnd"/>
-      <w:r>
-        <w:rPr>
-          <w:rFonts w:ascii="Times New Roman" w:hAnsi="Times New Roman" w:cs="Times New Roman"/>
-          <w:sz w:val="24"/>
-          <w:szCs w:val="24"/>
-          <w:lang w:val="en-US"/>
-        </w:rPr>
-        <w:t xml:space="preserve"> shows that the value found by the algorithm converge quite quickly. The </w:t>
-      </w:r>
-      <w:proofErr w:type="spellStart"/>
-      <w:r>
-        <w:rPr>
-          <w:rFonts w:ascii="Times New Roman" w:hAnsi="Times New Roman" w:cs="Times New Roman"/>
-          <w:sz w:val="24"/>
-          <w:szCs w:val="24"/>
-          <w:lang w:val="en-US"/>
-        </w:rPr>
-        <w:t>Geweke</w:t>
-      </w:r>
-      <w:proofErr w:type="spellEnd"/>
-      <w:r>
-        <w:rPr>
-          <w:rFonts w:ascii="Times New Roman" w:hAnsi="Times New Roman" w:cs="Times New Roman"/>
-          <w:sz w:val="24"/>
-          <w:szCs w:val="24"/>
-          <w:lang w:val="en-US"/>
-        </w:rPr>
-        <w:t xml:space="preserve"> diagnostic has also been tested and as you can see in the plot, no value of z computed through the test is higher or lower than 1.96 and -1.96 respectively. The </w:t>
-      </w:r>
-      <w:proofErr w:type="spellStart"/>
-      <w:r>
-        <w:rPr>
-          <w:rFonts w:ascii="Times New Roman" w:hAnsi="Times New Roman" w:cs="Times New Roman"/>
-          <w:sz w:val="24"/>
-          <w:szCs w:val="24"/>
-          <w:lang w:val="en-US"/>
-        </w:rPr>
-        <w:t>Geweke</w:t>
-      </w:r>
-      <w:proofErr w:type="spellEnd"/>
-      <w:r>
-        <w:rPr>
-          <w:rFonts w:ascii="Times New Roman" w:hAnsi="Times New Roman" w:cs="Times New Roman"/>
-          <w:sz w:val="24"/>
-          <w:szCs w:val="24"/>
-          <w:lang w:val="en-US"/>
-        </w:rPr>
-        <w:t xml:space="preserve"> plot tells us that it does not </w:t>
-      </w:r>
-      <w:proofErr w:type="spellStart"/>
-      <w:r>
-        <w:rPr>
-          <w:rFonts w:ascii="Times New Roman" w:hAnsi="Times New Roman" w:cs="Times New Roman"/>
-          <w:sz w:val="24"/>
-          <w:szCs w:val="24"/>
-          <w:lang w:val="en-US"/>
-        </w:rPr>
-        <w:t>dectect</w:t>
-      </w:r>
-      <w:proofErr w:type="spellEnd"/>
-      <w:r>
-        <w:rPr>
-          <w:rFonts w:ascii="Times New Roman" w:hAnsi="Times New Roman" w:cs="Times New Roman"/>
-          <w:sz w:val="24"/>
-          <w:szCs w:val="24"/>
-          <w:lang w:val="en-US"/>
-        </w:rPr>
-        <w:t xml:space="preserve"> any problem of convergence in the sample produced but it is not sufficient to say that convergence does occur. The </w:t>
-      </w:r>
-      <w:proofErr w:type="spellStart"/>
-      <w:r>
-        <w:rPr>
-          <w:rFonts w:ascii="Times New Roman" w:hAnsi="Times New Roman" w:cs="Times New Roman"/>
-          <w:sz w:val="24"/>
-          <w:szCs w:val="24"/>
-          <w:lang w:val="en-US"/>
-        </w:rPr>
-        <w:t>traceplot</w:t>
-      </w:r>
-      <w:proofErr w:type="spellEnd"/>
-      <w:r>
-        <w:rPr>
-          <w:rFonts w:ascii="Times New Roman" w:hAnsi="Times New Roman" w:cs="Times New Roman"/>
-          <w:sz w:val="24"/>
-          <w:szCs w:val="24"/>
-          <w:lang w:val="en-US"/>
-        </w:rPr>
-        <w:t xml:space="preserve"> shows us asymptotic convergence which is the only guarantee that convergence happens in this case.</w:t>
+        <w:t xml:space="preserve"> The traceplot shows that the value found by the algorithm converge</w:t>
+      </w:r>
+      <w:r>
+        <w:rPr>
+          <w:rFonts w:ascii="Times New Roman" w:hAnsi="Times New Roman" w:cs="Times New Roman"/>
+          <w:sz w:val="24"/>
+          <w:szCs w:val="24"/>
+          <w:lang w:val="en-US"/>
+        </w:rPr>
+        <w:t>s</w:t>
+      </w:r>
+      <w:r>
+        <w:rPr>
+          <w:rFonts w:ascii="Times New Roman" w:hAnsi="Times New Roman" w:cs="Times New Roman"/>
+          <w:sz w:val="24"/>
+          <w:szCs w:val="24"/>
+          <w:lang w:val="en-US"/>
+        </w:rPr>
+        <w:t xml:space="preserve"> quite quickly. The Geweke diagnostic has also been tested and as you can see in the plot, no value of z computed through the test is higher or lower than 1.96 and -1.96 respectively. The Geweke plot tells us that it does not </w:t>
+      </w:r>
+      <w:r>
+        <w:rPr>
+          <w:rFonts w:ascii="Times New Roman" w:hAnsi="Times New Roman" w:cs="Times New Roman"/>
+          <w:sz w:val="24"/>
+          <w:szCs w:val="24"/>
+          <w:lang w:val="en-US"/>
+        </w:rPr>
+        <w:t>detect</w:t>
+      </w:r>
+      <w:r>
+        <w:rPr>
+          <w:rFonts w:ascii="Times New Roman" w:hAnsi="Times New Roman" w:cs="Times New Roman"/>
+          <w:sz w:val="24"/>
+          <w:szCs w:val="24"/>
+          <w:lang w:val="en-US"/>
+        </w:rPr>
+        <w:t xml:space="preserve"> any problem of convergence in the sample produced but it is not sufficient to say that convergence does occur. The traceplot shows us asymptotic convergence which is the only guarantee that convergence happens in this case.</w:t>
       </w:r>
     </w:p>
     <w:p>
@@ -4781,7 +4911,7 @@
     <w:p>
       <w:pPr>
         <w:spacing w:after="120" w:line="240" w:lineRule="auto"/>
-        <w:jc w:val="both"/>
+        <w:jc w:val="center"/>
         <w:rPr>
           <w:noProof/>
           <w:lang w:val="en-US"/>
@@ -4807,7 +4937,7 @@
                     <pic:cNvPicPr/>
                   </pic:nvPicPr>
                   <pic:blipFill rotWithShape="1">
-                    <a:blip r:embed="rId22"/>
+                    <a:blip r:embed="rId23"/>
                     <a:srcRect l="10627" t="16070" r="6761" b="4778"/>
                     <a:stretch/>
                   </pic:blipFill>
@@ -4836,15 +4966,6 @@
       </w:r>
       <w:r>
         <w:rPr>
-          <w:rFonts w:ascii="Times New Roman" w:hAnsi="Times New Roman" w:cs="Times New Roman"/>
-          <w:sz w:val="24"/>
-          <w:szCs w:val="24"/>
-          <w:lang w:val="en-US"/>
-        </w:rPr>
-        <w:t xml:space="preserve">      </w:t>
-      </w:r>
-      <w:r>
-        <w:rPr>
           <w:noProof/>
         </w:rPr>
         <w:drawing>
@@ -4863,7 +4984,7 @@
                     <pic:cNvPicPr/>
                   </pic:nvPicPr>
                   <pic:blipFill rotWithShape="1">
-                    <a:blip r:embed="rId23"/>
+                    <a:blip r:embed="rId24"/>
                     <a:srcRect l="1491" t="16064" r="7706" b="4337"/>
                     <a:stretch/>
                   </pic:blipFill>
@@ -4908,7 +5029,25 @@
           <w:szCs w:val="24"/>
           <w:lang w:val="en-US"/>
         </w:rPr>
-        <w:t xml:space="preserve">A 95% credible interval has been computed to find the plausible value of </w:t>
+        <w:t xml:space="preserve">A 95% </w:t>
+      </w:r>
+      <w:r>
+        <w:rPr>
+          <w:rFonts w:ascii="Times New Roman" w:hAnsi="Times New Roman" w:cs="Times New Roman"/>
+          <w:sz w:val="24"/>
+          <w:szCs w:val="24"/>
+          <w:lang w:val="en-US"/>
+        </w:rPr>
+        <w:t xml:space="preserve">Bayesian </w:t>
+      </w:r>
+      <w:r>
+        <w:rPr>
+          <w:rFonts w:ascii="Times New Roman" w:hAnsi="Times New Roman" w:cs="Times New Roman"/>
+          <w:sz w:val="24"/>
+          <w:szCs w:val="24"/>
+          <w:lang w:val="en-US"/>
+        </w:rPr>
+        <w:t xml:space="preserve">credible interval has been computed to find the plausible value of </w:t>
       </w:r>
       <w:r>
         <w:rPr>
@@ -4928,6 +5067,15 @@
         </w:rPr>
         <w:t xml:space="preserve"> for the men and gives us an interval going from 0.11 to 0.17.</w:t>
       </w:r>
+      <w:r>
+        <w:rPr>
+          <w:rFonts w:ascii="Times New Roman" w:hAnsi="Times New Roman" w:cs="Times New Roman"/>
+          <w:sz w:val="24"/>
+          <w:szCs w:val="24"/>
+          <w:lang w:val="en-US"/>
+        </w:rPr>
+        <w:t xml:space="preserve"> This is the result from the HPD interval.</w:t>
+      </w:r>
     </w:p>
     <w:p>
       <w:pPr>
@@ -4960,11 +5108,43 @@
       </w:pPr>
       <w:r>
         <w:rPr>
-          <w:rFonts w:ascii="Times New Roman" w:hAnsi="Times New Roman" w:cs="Times New Roman"/>
-          <w:noProof/>
-          <w:lang w:val="en-US"/>
-        </w:rPr>
-        <w:t>0.1155972    0.174957</w:t>
+          <w:rFonts w:ascii="Symbol" w:hAnsi="Symbol" w:cs="Times New Roman"/>
+          <w:noProof/>
+          <w:lang w:val="en-US"/>
+        </w:rPr>
+        <w:t>p</w:t>
+      </w:r>
+      <w:r>
+        <w:rPr>
+          <w:rFonts w:ascii="Times New Roman" w:hAnsi="Times New Roman" w:cs="Times New Roman"/>
+          <w:noProof/>
+          <w:lang w:val="en-US"/>
+        </w:rPr>
+        <w:t xml:space="preserve">  </w:t>
+      </w:r>
+      <w:r>
+        <w:rPr>
+          <w:rFonts w:ascii="Times New Roman" w:hAnsi="Times New Roman" w:cs="Times New Roman"/>
+          <w:noProof/>
+          <w:lang w:val="en-US"/>
+        </w:rPr>
+        <w:t>0.1139749</w:t>
+      </w:r>
+      <w:r>
+        <w:rPr>
+          <w:rFonts w:ascii="Times New Roman" w:hAnsi="Times New Roman" w:cs="Times New Roman"/>
+          <w:noProof/>
+          <w:lang w:val="en-US"/>
+        </w:rPr>
+        <w:t xml:space="preserve">  </w:t>
+      </w:r>
+      <w:r>
+        <w:rPr>
+          <w:rFonts w:ascii="Times New Roman" w:hAnsi="Times New Roman" w:cs="Times New Roman"/>
+          <w:noProof/>
+          <w:lang w:val="en-US"/>
+        </w:rPr>
+        <w:t xml:space="preserve"> 0.1766558</w:t>
       </w:r>
     </w:p>
     <w:p>
@@ -4996,6 +5176,7 @@
         <w:spacing w:after="120" w:line="240" w:lineRule="auto"/>
         <w:jc w:val="both"/>
         <w:rPr>
+          <w:rFonts w:ascii="Times New Roman" w:hAnsi="Times New Roman" w:cs="Times New Roman"/>
           <w:b/>
           <w:bCs/>
           <w:noProof/>
@@ -5004,6 +5185,7 @@
       </w:pPr>
       <w:r>
         <w:rPr>
+          <w:rFonts w:ascii="Times New Roman" w:hAnsi="Times New Roman" w:cs="Times New Roman"/>
           <w:b/>
           <w:bCs/>
           <w:noProof/>
@@ -5084,27 +5266,25 @@
           <w:szCs w:val="24"/>
           <w:lang w:val="en-US"/>
         </w:rPr>
-        <w:t xml:space="preserve"> The acceptance rate is a little higher than what is considered an acceptable rate. However, when the value was increase, there were some problems of convergence found in the </w:t>
-      </w:r>
-      <w:proofErr w:type="spellStart"/>
-      <w:r>
-        <w:rPr>
-          <w:rFonts w:ascii="Times New Roman" w:hAnsi="Times New Roman" w:cs="Times New Roman"/>
-          <w:sz w:val="24"/>
-          <w:szCs w:val="24"/>
-          <w:lang w:val="en-US"/>
-        </w:rPr>
-        <w:t>Geweke</w:t>
-      </w:r>
-      <w:proofErr w:type="spellEnd"/>
-      <w:r>
-        <w:rPr>
-          <w:rFonts w:ascii="Times New Roman" w:hAnsi="Times New Roman" w:cs="Times New Roman"/>
-          <w:sz w:val="24"/>
-          <w:szCs w:val="24"/>
-          <w:lang w:val="en-US"/>
-        </w:rPr>
-        <w:t xml:space="preserve"> plot.</w:t>
+        <w:t xml:space="preserve"> The acceptance rate is a little higher than what is considered an acceptable rate. However, when the value was increase</w:t>
+      </w:r>
+      <w:r>
+        <w:rPr>
+          <w:rFonts w:ascii="Times New Roman" w:hAnsi="Times New Roman" w:cs="Times New Roman"/>
+          <w:sz w:val="24"/>
+          <w:szCs w:val="24"/>
+          <w:lang w:val="en-US"/>
+        </w:rPr>
+        <w:t>d</w:t>
+      </w:r>
+      <w:r>
+        <w:rPr>
+          <w:rFonts w:ascii="Times New Roman" w:hAnsi="Times New Roman" w:cs="Times New Roman"/>
+          <w:sz w:val="24"/>
+          <w:szCs w:val="24"/>
+          <w:lang w:val="en-US"/>
+        </w:rPr>
+        <w:t>, there were some problems of convergence found in the Geweke plot.</w:t>
       </w:r>
       <w:r>
         <w:rPr>
@@ -5122,47 +5302,7 @@
           <w:szCs w:val="24"/>
           <w:lang w:val="en-US"/>
         </w:rPr>
-        <w:t xml:space="preserve">The </w:t>
-      </w:r>
-      <w:proofErr w:type="spellStart"/>
-      <w:r>
-        <w:rPr>
-          <w:rFonts w:ascii="Times New Roman" w:hAnsi="Times New Roman" w:cs="Times New Roman"/>
-          <w:sz w:val="24"/>
-          <w:szCs w:val="24"/>
-          <w:lang w:val="en-US"/>
-        </w:rPr>
-        <w:t>traceplot</w:t>
-      </w:r>
-      <w:proofErr w:type="spellEnd"/>
-      <w:r>
-        <w:rPr>
-          <w:rFonts w:ascii="Times New Roman" w:hAnsi="Times New Roman" w:cs="Times New Roman"/>
-          <w:sz w:val="24"/>
-          <w:szCs w:val="24"/>
-          <w:lang w:val="en-US"/>
-        </w:rPr>
-        <w:t xml:space="preserve"> shows that the value found by the sample converges quite quickly. This asymptotic convergence showed in the plot is what is supposed to ensure that convergence does happen. The </w:t>
-      </w:r>
-      <w:proofErr w:type="spellStart"/>
-      <w:r>
-        <w:rPr>
-          <w:rFonts w:ascii="Times New Roman" w:hAnsi="Times New Roman" w:cs="Times New Roman"/>
-          <w:sz w:val="24"/>
-          <w:szCs w:val="24"/>
-          <w:lang w:val="en-US"/>
-        </w:rPr>
-        <w:t>Geweke</w:t>
-      </w:r>
-      <w:proofErr w:type="spellEnd"/>
-      <w:r>
-        <w:rPr>
-          <w:rFonts w:ascii="Times New Roman" w:hAnsi="Times New Roman" w:cs="Times New Roman"/>
-          <w:sz w:val="24"/>
-          <w:szCs w:val="24"/>
-          <w:lang w:val="en-US"/>
-        </w:rPr>
-        <w:t xml:space="preserve"> diagnostic is used to see if there is no convergence, however it cannot </w:t>
+        <w:t xml:space="preserve">The traceplot shows that the value found by the sample converges quite quickly. This asymptotic convergence showed in the plot is what is supposed to ensure that convergence does happen. The Geweke diagnostic is used to see if there is no convergence, however it cannot </w:t>
       </w:r>
       <w:r>
         <w:rPr>
@@ -5172,27 +5312,7 @@
           <w:lang w:val="en-US"/>
         </w:rPr>
         <w:lastRenderedPageBreak/>
-        <w:t xml:space="preserve">prove that convergence does occur. The </w:t>
-      </w:r>
-      <w:proofErr w:type="spellStart"/>
-      <w:r>
-        <w:rPr>
-          <w:rFonts w:ascii="Times New Roman" w:hAnsi="Times New Roman" w:cs="Times New Roman"/>
-          <w:sz w:val="24"/>
-          <w:szCs w:val="24"/>
-          <w:lang w:val="en-US"/>
-        </w:rPr>
-        <w:t>Geweke</w:t>
-      </w:r>
-      <w:proofErr w:type="spellEnd"/>
-      <w:r>
-        <w:rPr>
-          <w:rFonts w:ascii="Times New Roman" w:hAnsi="Times New Roman" w:cs="Times New Roman"/>
-          <w:sz w:val="24"/>
-          <w:szCs w:val="24"/>
-          <w:lang w:val="en-US"/>
-        </w:rPr>
-        <w:t xml:space="preserve"> plot shows no value of z computed through the test is higher or lower than 1.96 and -1.96 respectively. </w:t>
+        <w:t xml:space="preserve">prove that convergence does occur. The Geweke plot shows no value of z computed through the test is higher or lower than 1.96 and -1.96 respectively. </w:t>
       </w:r>
       <w:r>
         <w:rPr>
@@ -5210,7 +5330,7 @@
           <w:szCs w:val="24"/>
           <w:lang w:val="en-US"/>
         </w:rPr>
-        <w:t>712</w:t>
+        <w:t>1987</w:t>
       </w:r>
       <w:r>
         <w:rPr>
@@ -5253,7 +5373,7 @@
     <w:p>
       <w:pPr>
         <w:spacing w:after="120" w:line="240" w:lineRule="auto"/>
-        <w:jc w:val="both"/>
+        <w:jc w:val="center"/>
         <w:rPr>
           <w:noProof/>
           <w:lang w:val="en-US"/>
@@ -5279,7 +5399,7 @@
                     <pic:cNvPicPr/>
                   </pic:nvPicPr>
                   <pic:blipFill rotWithShape="1">
-                    <a:blip r:embed="rId24"/>
+                    <a:blip r:embed="rId25"/>
                     <a:srcRect l="10069" t="16356" r="7129" b="4483"/>
                     <a:stretch/>
                   </pic:blipFill>
@@ -5309,13 +5429,6 @@
       <w:r>
         <w:rPr>
           <w:noProof/>
-          <w:lang w:val="en-US"/>
-        </w:rPr>
-        <w:t xml:space="preserve"> </w:t>
-      </w:r>
-      <w:r>
-        <w:rPr>
-          <w:noProof/>
         </w:rPr>
         <w:drawing>
           <wp:inline distT="0" distB="0" distL="0" distR="0" wp14:anchorId="139A7808" wp14:editId="27FB7E16">
@@ -5333,7 +5446,7 @@
                     <pic:cNvPicPr/>
                   </pic:nvPicPr>
                   <pic:blipFill rotWithShape="1">
-                    <a:blip r:embed="rId25"/>
+                    <a:blip r:embed="rId26"/>
                     <a:srcRect l="1678" t="15625" r="7526" b="4190"/>
                     <a:stretch/>
                   </pic:blipFill>
@@ -5379,7 +5492,97 @@
           <w:szCs w:val="24"/>
           <w:lang w:val="en-US"/>
         </w:rPr>
-        <w:t>The plausible value has been computed through a 95% credible interval which start at 0.057 and finish at 0.108.</w:t>
+        <w:t>The plausible value has been computed through a 95%</w:t>
+      </w:r>
+      <w:r>
+        <w:rPr>
+          <w:rFonts w:ascii="Times New Roman" w:hAnsi="Times New Roman" w:cs="Times New Roman"/>
+          <w:sz w:val="24"/>
+          <w:szCs w:val="24"/>
+          <w:lang w:val="en-US"/>
+        </w:rPr>
+        <w:t xml:space="preserve"> Bayesian</w:t>
+      </w:r>
+      <w:r>
+        <w:rPr>
+          <w:rFonts w:ascii="Times New Roman" w:hAnsi="Times New Roman" w:cs="Times New Roman"/>
+          <w:sz w:val="24"/>
+          <w:szCs w:val="24"/>
+          <w:lang w:val="en-US"/>
+        </w:rPr>
+        <w:t xml:space="preserve"> credible interval</w:t>
+      </w:r>
+      <w:r>
+        <w:rPr>
+          <w:rFonts w:ascii="Times New Roman" w:hAnsi="Times New Roman" w:cs="Times New Roman"/>
+          <w:sz w:val="24"/>
+          <w:szCs w:val="24"/>
+          <w:lang w:val="en-US"/>
+        </w:rPr>
+        <w:t xml:space="preserve">. The HPD interval </w:t>
+      </w:r>
+      <w:r>
+        <w:rPr>
+          <w:rFonts w:ascii="Times New Roman" w:hAnsi="Times New Roman" w:cs="Times New Roman"/>
+          <w:sz w:val="24"/>
+          <w:szCs w:val="24"/>
+          <w:lang w:val="en-US"/>
+        </w:rPr>
+        <w:t>start</w:t>
+      </w:r>
+      <w:r>
+        <w:rPr>
+          <w:rFonts w:ascii="Times New Roman" w:hAnsi="Times New Roman" w:cs="Times New Roman"/>
+          <w:sz w:val="24"/>
+          <w:szCs w:val="24"/>
+          <w:lang w:val="en-US"/>
+        </w:rPr>
+        <w:t>s</w:t>
+      </w:r>
+      <w:r>
+        <w:rPr>
+          <w:rFonts w:ascii="Times New Roman" w:hAnsi="Times New Roman" w:cs="Times New Roman"/>
+          <w:sz w:val="24"/>
+          <w:szCs w:val="24"/>
+          <w:lang w:val="en-US"/>
+        </w:rPr>
+        <w:t xml:space="preserve"> at 0.057 and finish</w:t>
+      </w:r>
+      <w:r>
+        <w:rPr>
+          <w:rFonts w:ascii="Times New Roman" w:hAnsi="Times New Roman" w:cs="Times New Roman"/>
+          <w:sz w:val="24"/>
+          <w:szCs w:val="24"/>
+          <w:lang w:val="en-US"/>
+        </w:rPr>
+        <w:t>es</w:t>
+      </w:r>
+      <w:r>
+        <w:rPr>
+          <w:rFonts w:ascii="Times New Roman" w:hAnsi="Times New Roman" w:cs="Times New Roman"/>
+          <w:sz w:val="24"/>
+          <w:szCs w:val="24"/>
+          <w:lang w:val="en-US"/>
+        </w:rPr>
+        <w:t xml:space="preserve"> at 0.10</w:t>
+      </w:r>
+      <w:r>
+        <w:rPr>
+          <w:rFonts w:ascii="Times New Roman" w:hAnsi="Times New Roman" w:cs="Times New Roman"/>
+          <w:sz w:val="24"/>
+          <w:szCs w:val="24"/>
+          <w:lang w:val="en-US"/>
+        </w:rPr>
+        <w:t>7</w:t>
+      </w:r>
+      <w:r>
+        <w:rPr>
+          <w:rFonts w:ascii="Times New Roman" w:hAnsi="Times New Roman" w:cs="Times New Roman"/>
+          <w:sz w:val="24"/>
+          <w:szCs w:val="24"/>
+          <w:lang w:val="en-US"/>
+        </w:rPr>
+        <w:t>.</w:t>
       </w:r>
     </w:p>
     <w:p>
@@ -5400,7 +5603,34 @@
           <w:szCs w:val="24"/>
           <w:lang w:val="en-US"/>
         </w:rPr>
-        <w:t>lower     upper</w:t>
+        <w:t xml:space="preserve">  </w:t>
+      </w:r>
+      <w:r>
+        <w:rPr>
+          <w:rFonts w:ascii="Times New Roman" w:hAnsi="Times New Roman" w:cs="Times New Roman"/>
+          <w:sz w:val="24"/>
+          <w:szCs w:val="24"/>
+          <w:lang w:val="en-US"/>
+        </w:rPr>
+        <w:t xml:space="preserve">lower   </w:t>
+      </w:r>
+      <w:r>
+        <w:rPr>
+          <w:rFonts w:ascii="Times New Roman" w:hAnsi="Times New Roman" w:cs="Times New Roman"/>
+          <w:sz w:val="24"/>
+          <w:szCs w:val="24"/>
+          <w:lang w:val="en-US"/>
+        </w:rPr>
+        <w:t xml:space="preserve">  </w:t>
+      </w:r>
+      <w:r>
+        <w:rPr>
+          <w:rFonts w:ascii="Times New Roman" w:hAnsi="Times New Roman" w:cs="Times New Roman"/>
+          <w:sz w:val="24"/>
+          <w:szCs w:val="24"/>
+          <w:lang w:val="en-US"/>
+        </w:rPr>
+        <w:t xml:space="preserve">  upper</w:t>
       </w:r>
     </w:p>
     <w:p>
@@ -5408,20 +5638,56 @@
         <w:spacing w:after="120" w:line="240" w:lineRule="auto"/>
         <w:jc w:val="center"/>
         <w:rPr>
-          <w:rFonts w:ascii="Times New Roman" w:hAnsi="Times New Roman" w:cs="Times New Roman"/>
-          <w:sz w:val="24"/>
-          <w:szCs w:val="24"/>
-          <w:lang w:val="en-US"/>
-        </w:rPr>
-      </w:pPr>
-      <w:r>
-        <w:rPr>
-          <w:rFonts w:ascii="Times New Roman" w:hAnsi="Times New Roman" w:cs="Times New Roman"/>
-          <w:sz w:val="24"/>
-          <w:szCs w:val="24"/>
-          <w:lang w:val="en-US"/>
-        </w:rPr>
-        <w:t>0.0572117 0.1080703</w:t>
+          <w:rFonts w:ascii="Symbol" w:hAnsi="Symbol" w:cs="Times New Roman"/>
+          <w:sz w:val="24"/>
+          <w:szCs w:val="24"/>
+          <w:lang w:val="en-US"/>
+        </w:rPr>
+      </w:pPr>
+      <w:r>
+        <w:rPr>
+          <w:rFonts w:ascii="Symbol" w:hAnsi="Symbol" w:cs="Times New Roman"/>
+          <w:sz w:val="24"/>
+          <w:szCs w:val="24"/>
+          <w:lang w:val="en-US"/>
+        </w:rPr>
+        <w:t xml:space="preserve">p  </w:t>
+      </w:r>
+      <w:r>
+        <w:rPr>
+          <w:rFonts w:ascii="Times New Roman" w:hAnsi="Times New Roman" w:cs="Times New Roman"/>
+          <w:sz w:val="24"/>
+          <w:szCs w:val="24"/>
+          <w:lang w:val="en-US"/>
+        </w:rPr>
+        <w:t xml:space="preserve"> </w:t>
+      </w:r>
+      <w:r>
+        <w:rPr>
+          <w:rFonts w:ascii="Times New Roman" w:hAnsi="Times New Roman" w:cs="Times New Roman"/>
+          <w:sz w:val="24"/>
+          <w:szCs w:val="24"/>
+          <w:lang w:val="en-US"/>
+        </w:rPr>
+        <w:t>0.05738883</w:t>
+      </w:r>
+      <w:r>
+        <w:rPr>
+          <w:rFonts w:ascii="Times New Roman" w:hAnsi="Times New Roman" w:cs="Times New Roman"/>
+          <w:sz w:val="24"/>
+          <w:szCs w:val="24"/>
+          <w:lang w:val="en-US"/>
+        </w:rPr>
+        <w:t xml:space="preserve">  </w:t>
+      </w:r>
+      <w:r>
+        <w:rPr>
+          <w:rFonts w:ascii="Times New Roman" w:hAnsi="Times New Roman" w:cs="Times New Roman"/>
+          <w:sz w:val="24"/>
+          <w:szCs w:val="24"/>
+          <w:lang w:val="en-US"/>
+        </w:rPr>
+        <w:t xml:space="preserve"> 0.1077418</w:t>
       </w:r>
     </w:p>
     <w:p>
@@ -5450,27 +5716,7 @@
           <w:szCs w:val="24"/>
           <w:lang w:val="en-US"/>
         </w:rPr>
-        <w:t xml:space="preserve">The posterior probability that among </w:t>
-      </w:r>
-      <w:proofErr w:type="gramStart"/>
-      <w:r>
-        <w:rPr>
-          <w:rFonts w:ascii="Times New Roman" w:hAnsi="Times New Roman" w:cs="Times New Roman"/>
-          <w:sz w:val="24"/>
-          <w:szCs w:val="24"/>
-          <w:lang w:val="en-US"/>
-        </w:rPr>
-        <w:t>20-59 year old</w:t>
-      </w:r>
-      <w:proofErr w:type="gramEnd"/>
-      <w:r>
-        <w:rPr>
-          <w:rFonts w:ascii="Times New Roman" w:hAnsi="Times New Roman" w:cs="Times New Roman"/>
-          <w:sz w:val="24"/>
-          <w:szCs w:val="24"/>
-          <w:lang w:val="en-US"/>
-        </w:rPr>
-        <w:t xml:space="preserve"> </w:t>
+        <w:t xml:space="preserve">The posterior probability that among 20-59 year old </w:t>
       </w:r>
       <w:r>
         <w:rPr>
@@ -5497,7 +5743,7 @@
           <w:szCs w:val="24"/>
           <w:lang w:val="en-US"/>
         </w:rPr>
-        <w:t>9.36</w:t>
+        <w:t>10.3</w:t>
       </w:r>
       <w:r>
         <w:rPr>
@@ -5741,7 +5987,7 @@
                     <pic:cNvPicPr/>
                   </pic:nvPicPr>
                   <pic:blipFill rotWithShape="1">
-                    <a:blip r:embed="rId26"/>
+                    <a:blip r:embed="rId27"/>
                     <a:srcRect l="2051" b="982"/>
                     <a:stretch/>
                   </pic:blipFill>
@@ -5852,7 +6098,43 @@
           <w:szCs w:val="24"/>
           <w:lang w:val="en-US"/>
         </w:rPr>
-        <w:t xml:space="preserve"> female) has been calculated. The plausible values of delta have been computed. The 95% credible interval lower born is equal to 0.025 and the higher born is equal to 0.1. As the fact that the interval does not include 0 and is positive, it would mean that men have a higher proportion of cannabis’ smokers than woman. Moreover, if we compare the plausible values found for men and women, the interval for men contained higher values than the one for the women.</w:t>
+        <w:t xml:space="preserve"> female) has been calculated. The plausible values of delta have been computed</w:t>
+      </w:r>
+      <w:r>
+        <w:rPr>
+          <w:rFonts w:ascii="Times New Roman" w:hAnsi="Times New Roman" w:cs="Times New Roman"/>
+          <w:sz w:val="24"/>
+          <w:szCs w:val="24"/>
+          <w:lang w:val="en-US"/>
+        </w:rPr>
+        <w:t xml:space="preserve"> through the computation of the HPD interval</w:t>
+      </w:r>
+      <w:r>
+        <w:rPr>
+          <w:rFonts w:ascii="Times New Roman" w:hAnsi="Times New Roman" w:cs="Times New Roman"/>
+          <w:sz w:val="24"/>
+          <w:szCs w:val="24"/>
+          <w:lang w:val="en-US"/>
+        </w:rPr>
+        <w:t xml:space="preserve">. The 95% </w:t>
+      </w:r>
+      <w:r>
+        <w:rPr>
+          <w:rFonts w:ascii="Times New Roman" w:hAnsi="Times New Roman" w:cs="Times New Roman"/>
+          <w:sz w:val="24"/>
+          <w:szCs w:val="24"/>
+          <w:lang w:val="en-US"/>
+        </w:rPr>
+        <w:t xml:space="preserve">Bayesian </w:t>
+      </w:r>
+      <w:r>
+        <w:rPr>
+          <w:rFonts w:ascii="Times New Roman" w:hAnsi="Times New Roman" w:cs="Times New Roman"/>
+          <w:sz w:val="24"/>
+          <w:szCs w:val="24"/>
+          <w:lang w:val="en-US"/>
+        </w:rPr>
+        <w:t>credible interval lower born is equal to 0.025 and the higher born is equal to 0.1. As the fact that the interval does not include 0 and is positive, it would mean that men have a higher proportion of cannabis’ smokers than woman. Moreover, if we compare the plausible values found for men and women, the interval for men contained higher values than the one for the women.</w:t>
       </w:r>
     </w:p>
     <w:p>
@@ -5873,6 +6155,15 @@
           <w:szCs w:val="24"/>
           <w:lang w:val="en-US"/>
         </w:rPr>
+        <w:t xml:space="preserve">  </w:t>
+      </w:r>
+      <w:r>
+        <w:rPr>
+          <w:rFonts w:ascii="Times New Roman" w:hAnsi="Times New Roman" w:cs="Times New Roman"/>
+          <w:sz w:val="24"/>
+          <w:szCs w:val="24"/>
+          <w:lang w:val="en-US"/>
+        </w:rPr>
         <w:t xml:space="preserve">lower     </w:t>
       </w:r>
       <w:r>
@@ -5899,20 +6190,38 @@
         <w:spacing w:after="120" w:line="240" w:lineRule="auto"/>
         <w:jc w:val="center"/>
         <w:rPr>
-          <w:rFonts w:ascii="Times New Roman" w:hAnsi="Times New Roman" w:cs="Times New Roman"/>
-          <w:sz w:val="24"/>
-          <w:szCs w:val="24"/>
-          <w:lang w:val="en-US"/>
-        </w:rPr>
-      </w:pPr>
-      <w:r>
-        <w:rPr>
-          <w:rFonts w:ascii="Times New Roman" w:hAnsi="Times New Roman" w:cs="Times New Roman"/>
-          <w:sz w:val="24"/>
-          <w:szCs w:val="24"/>
-          <w:lang w:val="en-US"/>
-        </w:rPr>
-        <w:t xml:space="preserve">0.02495858 </w:t>
+          <w:rFonts w:ascii="Symbol" w:hAnsi="Symbol" w:cs="Times New Roman"/>
+          <w:sz w:val="24"/>
+          <w:szCs w:val="24"/>
+          <w:lang w:val="en-US"/>
+        </w:rPr>
+      </w:pPr>
+      <w:r>
+        <w:rPr>
+          <w:rFonts w:ascii="Symbol" w:hAnsi="Symbol" w:cs="Times New Roman"/>
+          <w:sz w:val="24"/>
+          <w:szCs w:val="24"/>
+          <w:lang w:val="en-US"/>
+        </w:rPr>
+        <w:t xml:space="preserve">d  </w:t>
+      </w:r>
+      <w:r>
+        <w:rPr>
+          <w:rFonts w:ascii="Times New Roman" w:hAnsi="Times New Roman" w:cs="Times New Roman"/>
+          <w:sz w:val="24"/>
+          <w:szCs w:val="24"/>
+          <w:lang w:val="en-US"/>
+        </w:rPr>
+        <w:t xml:space="preserve"> </w:t>
+      </w:r>
+      <w:r>
+        <w:rPr>
+          <w:rFonts w:ascii="Times New Roman" w:hAnsi="Times New Roman" w:cs="Times New Roman"/>
+          <w:sz w:val="24"/>
+          <w:szCs w:val="24"/>
+          <w:lang w:val="en-US"/>
+        </w:rPr>
+        <w:t xml:space="preserve">0.02111185 </w:t>
       </w:r>
       <w:r>
         <w:rPr>
@@ -5930,7 +6239,7 @@
           <w:szCs w:val="24"/>
           <w:lang w:val="en-US"/>
         </w:rPr>
-        <w:t>0.1019836</w:t>
+        <w:t>0.1016545</w:t>
       </w:r>
     </w:p>
     <w:p>
@@ -6114,7 +6423,25 @@
           <w:szCs w:val="24"/>
           <w:lang w:val="en-US"/>
         </w:rPr>
-        <w:t xml:space="preserve"> and the model is the following </w:t>
+        <w:t xml:space="preserve"> and the model is the following</w:t>
+      </w:r>
+      <w:r>
+        <w:rPr>
+          <w:rFonts w:ascii="Times New Roman" w:hAnsi="Times New Roman" w:cs="Times New Roman"/>
+          <w:sz w:val="24"/>
+          <w:szCs w:val="24"/>
+          <w:lang w:val="en-US"/>
+        </w:rPr>
+        <w:t>:</w:t>
+      </w:r>
+      <w:r>
+        <w:rPr>
+          <w:rFonts w:ascii="Times New Roman" w:hAnsi="Times New Roman" w:cs="Times New Roman"/>
+          <w:sz w:val="24"/>
+          <w:szCs w:val="24"/>
+          <w:lang w:val="en-US"/>
+        </w:rPr>
+        <w:t xml:space="preserve"> </w:t>
       </w:r>
     </w:p>
     <w:p>
@@ -6147,7 +6474,7 @@
                     <pic:cNvPicPr/>
                   </pic:nvPicPr>
                   <pic:blipFill>
-                    <a:blip r:embed="rId27"/>
+                    <a:blip r:embed="rId28"/>
                     <a:stretch>
                       <a:fillRect/>
                     </a:stretch>
@@ -6382,27 +6709,7 @@
           <w:szCs w:val="24"/>
           <w:lang w:val="en-US"/>
         </w:rPr>
-        <w:t xml:space="preserve">1 and the model </w:t>
-      </w:r>
-      <w:proofErr w:type="gramStart"/>
-      <w:r>
-        <w:rPr>
-          <w:rFonts w:ascii="Times New Roman" w:hAnsi="Times New Roman" w:cs="Times New Roman"/>
-          <w:sz w:val="24"/>
-          <w:szCs w:val="24"/>
-          <w:lang w:val="en-US"/>
-        </w:rPr>
-        <w:t>is</w:t>
-      </w:r>
-      <w:proofErr w:type="gramEnd"/>
-      <w:r>
-        <w:rPr>
-          <w:rFonts w:ascii="Times New Roman" w:hAnsi="Times New Roman" w:cs="Times New Roman"/>
-          <w:sz w:val="24"/>
-          <w:szCs w:val="24"/>
-          <w:lang w:val="en-US"/>
-        </w:rPr>
-        <w:t xml:space="preserve"> the same as previously. The only difference is that </w:t>
+        <w:t xml:space="preserve">1 and the model is the same as previously. The only difference is that </w:t>
       </w:r>
       <w:r>
         <w:rPr>
@@ -6533,6 +6840,99 @@
           <w:lang w:val="en-US"/>
         </w:rPr>
         <w:t xml:space="preserve"> is the probability of being a cannabis’ user. </w:t>
+      </w:r>
+    </w:p>
+    <w:p>
+      <w:pPr>
+        <w:spacing w:after="120" w:line="240" w:lineRule="auto"/>
+        <w:jc w:val="both"/>
+        <w:rPr>
+          <w:rFonts w:ascii="Times New Roman" w:hAnsi="Times New Roman" w:cs="Times New Roman"/>
+          <w:sz w:val="24"/>
+          <w:szCs w:val="24"/>
+          <w:lang w:val="en-US"/>
+        </w:rPr>
+      </w:pPr>
+      <w:r>
+        <w:rPr>
+          <w:rFonts w:ascii="Times New Roman" w:hAnsi="Times New Roman" w:cs="Times New Roman"/>
+          <w:sz w:val="24"/>
+          <w:szCs w:val="24"/>
+          <w:lang w:val="en-US"/>
+        </w:rPr>
+        <w:t>Notice that in the code, only one logistic regression has been computed. However, the logistic regression in the code is composed of the two different expression</w:t>
+      </w:r>
+      <w:r>
+        <w:rPr>
+          <w:rFonts w:ascii="Times New Roman" w:hAnsi="Times New Roman" w:cs="Times New Roman"/>
+          <w:sz w:val="24"/>
+          <w:szCs w:val="24"/>
+          <w:lang w:val="en-US"/>
+        </w:rPr>
+        <w:t>s</w:t>
+      </w:r>
+      <w:r>
+        <w:rPr>
+          <w:rFonts w:ascii="Times New Roman" w:hAnsi="Times New Roman" w:cs="Times New Roman"/>
+          <w:sz w:val="24"/>
+          <w:szCs w:val="24"/>
+          <w:lang w:val="en-US"/>
+        </w:rPr>
+        <w:t xml:space="preserve">, the first one in terms of </w:t>
+      </w:r>
+      <w:r>
+        <w:rPr>
+          <w:rFonts w:ascii="Symbol" w:hAnsi="Symbol" w:cs="Times New Roman"/>
+          <w:sz w:val="24"/>
+          <w:szCs w:val="24"/>
+          <w:lang w:val="en-US"/>
+        </w:rPr>
+        <w:t>a</w:t>
+      </w:r>
+      <w:r>
+        <w:rPr>
+          <w:rFonts w:ascii="Times New Roman" w:hAnsi="Times New Roman" w:cs="Times New Roman"/>
+          <w:sz w:val="24"/>
+          <w:szCs w:val="24"/>
+          <w:lang w:val="en-US"/>
+        </w:rPr>
+        <w:t xml:space="preserve"> for the men and the second one in terms of </w:t>
+      </w:r>
+      <w:r>
+        <w:rPr>
+          <w:rFonts w:ascii="Symbol" w:hAnsi="Symbol" w:cs="Times New Roman"/>
+          <w:sz w:val="24"/>
+          <w:szCs w:val="24"/>
+          <w:lang w:val="en-US"/>
+        </w:rPr>
+        <w:t>b</w:t>
+      </w:r>
+      <w:r>
+        <w:rPr>
+          <w:rFonts w:ascii="Times New Roman" w:hAnsi="Times New Roman" w:cs="Times New Roman"/>
+          <w:sz w:val="24"/>
+          <w:szCs w:val="24"/>
+          <w:lang w:val="en-US"/>
+        </w:rPr>
+        <w:t xml:space="preserve"> for the women.</w:t>
+      </w:r>
+      <w:r>
+        <w:rPr>
+          <w:rFonts w:ascii="Times New Roman" w:hAnsi="Times New Roman" w:cs="Times New Roman"/>
+          <w:sz w:val="24"/>
+          <w:szCs w:val="24"/>
+          <w:lang w:val="en-US"/>
+        </w:rPr>
+        <w:t xml:space="preserve"> The code has been made so that, if it is a man, only the first expression will be computed and the second one will be canceled by being null and if it is a woman, only the second expression will be</w:t>
+      </w:r>
+      <w:r>
+        <w:rPr>
+          <w:rFonts w:ascii="Times New Roman" w:hAnsi="Times New Roman" w:cs="Times New Roman"/>
+          <w:sz w:val="24"/>
+          <w:szCs w:val="24"/>
+          <w:lang w:val="en-US"/>
+        </w:rPr>
+        <w:t xml:space="preserve"> computed and the first one will be equal to zero. Thus, in practice, it is as if two different regressions have been computed.</w:t>
       </w:r>
     </w:p>
     <w:p>
@@ -6685,7 +7085,34 @@
           <w:szCs w:val="24"/>
           <w:lang w:val="en-US"/>
         </w:rPr>
-        <w:t>Mean      SD</w:t>
+        <w:t xml:space="preserve">              </w:t>
+      </w:r>
+      <w:r>
+        <w:rPr>
+          <w:rFonts w:ascii="Times New Roman" w:hAnsi="Times New Roman" w:cs="Times New Roman"/>
+          <w:sz w:val="24"/>
+          <w:szCs w:val="24"/>
+          <w:lang w:val="en-US"/>
+        </w:rPr>
+        <w:t xml:space="preserve">Mean     </w:t>
+      </w:r>
+      <w:r>
+        <w:rPr>
+          <w:rFonts w:ascii="Times New Roman" w:hAnsi="Times New Roman" w:cs="Times New Roman"/>
+          <w:sz w:val="24"/>
+          <w:szCs w:val="24"/>
+          <w:lang w:val="en-US"/>
+        </w:rPr>
+        <w:t xml:space="preserve">  </w:t>
+      </w:r>
+      <w:r>
+        <w:rPr>
+          <w:rFonts w:ascii="Times New Roman" w:hAnsi="Times New Roman" w:cs="Times New Roman"/>
+          <w:sz w:val="24"/>
+          <w:szCs w:val="24"/>
+          <w:lang w:val="en-US"/>
+        </w:rPr>
+        <w:t xml:space="preserve"> SD</w:t>
       </w:r>
     </w:p>
     <w:p>
@@ -6705,7 +7132,25 @@
           <w:szCs w:val="24"/>
           <w:lang w:val="en-US"/>
         </w:rPr>
-        <w:t xml:space="preserve">alpha1    -0.05565 </w:t>
+        <w:t>alpha1    -0.055</w:t>
+      </w:r>
+      <w:r>
+        <w:rPr>
+          <w:rFonts w:ascii="Times New Roman" w:hAnsi="Times New Roman" w:cs="Times New Roman"/>
+          <w:sz w:val="24"/>
+          <w:szCs w:val="24"/>
+          <w:lang w:val="en-US"/>
+        </w:rPr>
+        <w:t>73</w:t>
+      </w:r>
+      <w:r>
+        <w:rPr>
+          <w:rFonts w:ascii="Times New Roman" w:hAnsi="Times New Roman" w:cs="Times New Roman"/>
+          <w:sz w:val="24"/>
+          <w:szCs w:val="24"/>
+          <w:lang w:val="en-US"/>
+        </w:rPr>
+        <w:t xml:space="preserve"> </w:t>
       </w:r>
       <w:r>
         <w:rPr>
@@ -6723,7 +7168,16 @@
           <w:szCs w:val="24"/>
           <w:lang w:val="en-US"/>
         </w:rPr>
-        <w:t>0.01317</w:t>
+        <w:t>0.013</w:t>
+      </w:r>
+      <w:r>
+        <w:rPr>
+          <w:rFonts w:ascii="Times New Roman" w:hAnsi="Times New Roman" w:cs="Times New Roman"/>
+          <w:sz w:val="24"/>
+          <w:szCs w:val="24"/>
+          <w:lang w:val="en-US"/>
+        </w:rPr>
+        <w:t>25</w:t>
       </w:r>
     </w:p>
     <w:p>
@@ -6743,7 +7197,16 @@
           <w:szCs w:val="24"/>
           <w:lang w:val="en-US"/>
         </w:rPr>
-        <w:t>beta1     -0.02118</w:t>
+        <w:t>beta1     -0.0211</w:t>
+      </w:r>
+      <w:r>
+        <w:rPr>
+          <w:rFonts w:ascii="Times New Roman" w:hAnsi="Times New Roman" w:cs="Times New Roman"/>
+          <w:sz w:val="24"/>
+          <w:szCs w:val="24"/>
+          <w:lang w:val="en-US"/>
+        </w:rPr>
+        <w:t>1</w:t>
       </w:r>
       <w:r>
         <w:rPr>
@@ -6761,7 +7224,16 @@
           <w:szCs w:val="24"/>
           <w:lang w:val="en-US"/>
         </w:rPr>
-        <w:t xml:space="preserve"> 0.01541</w:t>
+        <w:t xml:space="preserve"> 0.015</w:t>
+      </w:r>
+      <w:r>
+        <w:rPr>
+          <w:rFonts w:ascii="Times New Roman" w:hAnsi="Times New Roman" w:cs="Times New Roman"/>
+          <w:sz w:val="24"/>
+          <w:szCs w:val="24"/>
+          <w:lang w:val="en-US"/>
+        </w:rPr>
+        <w:t>31</w:t>
       </w:r>
     </w:p>
     <w:p>
@@ -6781,7 +7253,25 @@
           <w:szCs w:val="24"/>
           <w:lang w:val="en-US"/>
         </w:rPr>
-        <w:t xml:space="preserve">delta     -0.03447 </w:t>
+        <w:t>delta     -0.034</w:t>
+      </w:r>
+      <w:r>
+        <w:rPr>
+          <w:rFonts w:ascii="Times New Roman" w:hAnsi="Times New Roman" w:cs="Times New Roman"/>
+          <w:sz w:val="24"/>
+          <w:szCs w:val="24"/>
+          <w:lang w:val="en-US"/>
+        </w:rPr>
+        <w:t>63</w:t>
+      </w:r>
+      <w:r>
+        <w:rPr>
+          <w:rFonts w:ascii="Times New Roman" w:hAnsi="Times New Roman" w:cs="Times New Roman"/>
+          <w:sz w:val="24"/>
+          <w:szCs w:val="24"/>
+          <w:lang w:val="en-US"/>
+        </w:rPr>
+        <w:t xml:space="preserve"> </w:t>
       </w:r>
       <w:r>
         <w:rPr>
@@ -6799,27 +7289,63 @@
           <w:szCs w:val="24"/>
           <w:lang w:val="en-US"/>
         </w:rPr>
-        <w:t>0.02031</w:t>
-      </w:r>
-    </w:p>
-    <w:p>
-      <w:pPr>
-        <w:spacing w:after="120" w:line="240" w:lineRule="auto"/>
-        <w:rPr>
-          <w:rFonts w:ascii="Times New Roman" w:hAnsi="Times New Roman" w:cs="Times New Roman"/>
-          <w:sz w:val="24"/>
-          <w:szCs w:val="24"/>
-          <w:lang w:val="en-US"/>
-        </w:rPr>
-      </w:pPr>
-      <w:r>
-        <w:rPr>
-          <w:rFonts w:ascii="Times New Roman" w:hAnsi="Times New Roman" w:cs="Times New Roman"/>
-          <w:sz w:val="24"/>
-          <w:szCs w:val="24"/>
-          <w:lang w:val="en-US"/>
-        </w:rPr>
-        <w:t>The plausible values for the parameters have also been calculated through a 95% credible interval for both chains that were computed are:</w:t>
+        <w:t>0.020</w:t>
+      </w:r>
+      <w:r>
+        <w:rPr>
+          <w:rFonts w:ascii="Times New Roman" w:hAnsi="Times New Roman" w:cs="Times New Roman"/>
+          <w:sz w:val="24"/>
+          <w:szCs w:val="24"/>
+          <w:lang w:val="en-US"/>
+        </w:rPr>
+        <w:t>26</w:t>
+      </w:r>
+    </w:p>
+    <w:p>
+      <w:pPr>
+        <w:spacing w:after="120" w:line="240" w:lineRule="auto"/>
+        <w:rPr>
+          <w:rFonts w:ascii="Times New Roman" w:hAnsi="Times New Roman" w:cs="Times New Roman"/>
+          <w:sz w:val="24"/>
+          <w:szCs w:val="24"/>
+          <w:lang w:val="en-US"/>
+        </w:rPr>
+      </w:pPr>
+      <w:r>
+        <w:rPr>
+          <w:rFonts w:ascii="Times New Roman" w:hAnsi="Times New Roman" w:cs="Times New Roman"/>
+          <w:sz w:val="24"/>
+          <w:szCs w:val="24"/>
+          <w:lang w:val="en-US"/>
+        </w:rPr>
+        <w:t>The plausible values for the parameters have also been calculated through a 95%</w:t>
+      </w:r>
+      <w:r>
+        <w:rPr>
+          <w:rFonts w:ascii="Times New Roman" w:hAnsi="Times New Roman" w:cs="Times New Roman"/>
+          <w:sz w:val="24"/>
+          <w:szCs w:val="24"/>
+          <w:lang w:val="en-US"/>
+        </w:rPr>
+        <w:t xml:space="preserve"> Bayesian</w:t>
+      </w:r>
+      <w:r>
+        <w:rPr>
+          <w:rFonts w:ascii="Times New Roman" w:hAnsi="Times New Roman" w:cs="Times New Roman"/>
+          <w:sz w:val="24"/>
+          <w:szCs w:val="24"/>
+          <w:lang w:val="en-US"/>
+        </w:rPr>
+        <w:t xml:space="preserve"> credible interval for both chains</w:t>
+      </w:r>
+      <w:r>
+        <w:rPr>
+          <w:rFonts w:ascii="Times New Roman" w:hAnsi="Times New Roman" w:cs="Times New Roman"/>
+          <w:sz w:val="24"/>
+          <w:szCs w:val="24"/>
+          <w:lang w:val="en-US"/>
+        </w:rPr>
+        <w:t>. The HPD interval gives the following results:</w:t>
       </w:r>
     </w:p>
     <w:p>
@@ -6840,7 +7366,25 @@
           <w:szCs w:val="24"/>
           <w:lang w:val="en-US"/>
         </w:rPr>
-        <w:t xml:space="preserve">        </w:t>
+        <w:t xml:space="preserve">      </w:t>
+      </w:r>
+      <w:r>
+        <w:rPr>
+          <w:rFonts w:ascii="Times New Roman" w:hAnsi="Times New Roman" w:cs="Times New Roman"/>
+          <w:sz w:val="24"/>
+          <w:szCs w:val="24"/>
+          <w:lang w:val="en-US"/>
+        </w:rPr>
+        <w:t xml:space="preserve">    </w:t>
+      </w:r>
+      <w:r>
+        <w:rPr>
+          <w:rFonts w:ascii="Times New Roman" w:hAnsi="Times New Roman" w:cs="Times New Roman"/>
+          <w:sz w:val="24"/>
+          <w:szCs w:val="24"/>
+          <w:lang w:val="en-US"/>
+        </w:rPr>
+        <w:t xml:space="preserve">  </w:t>
       </w:r>
       <w:r>
         <w:rPr>
@@ -6888,7 +7432,16 @@
           <w:szCs w:val="24"/>
           <w:lang w:val="en-US"/>
         </w:rPr>
-        <w:t xml:space="preserve">alpha1    -0.08159186 </w:t>
+        <w:t xml:space="preserve">alpha1    </w:t>
+      </w:r>
+      <w:r>
+        <w:rPr>
+          <w:rFonts w:ascii="Times New Roman" w:hAnsi="Times New Roman" w:cs="Times New Roman"/>
+          <w:sz w:val="24"/>
+          <w:szCs w:val="24"/>
+          <w:lang w:val="en-US"/>
+        </w:rPr>
+        <w:t>-0.08197535</w:t>
       </w:r>
       <w:r>
         <w:rPr>
@@ -6906,7 +7459,7 @@
           <w:szCs w:val="24"/>
           <w:lang w:val="en-US"/>
         </w:rPr>
-        <w:t>-0.02985568</w:t>
+        <w:t xml:space="preserve"> -0.030092314</w:t>
       </w:r>
     </w:p>
     <w:p>
@@ -6927,7 +7480,102 @@
           <w:szCs w:val="24"/>
           <w:lang w:val="en-US"/>
         </w:rPr>
-        <w:t xml:space="preserve">beta1     -0.05077894 </w:t>
+        <w:t xml:space="preserve">beta1     </w:t>
+      </w:r>
+      <w:r>
+        <w:rPr>
+          <w:rFonts w:ascii="Times New Roman" w:hAnsi="Times New Roman" w:cs="Times New Roman"/>
+          <w:sz w:val="24"/>
+          <w:szCs w:val="24"/>
+          <w:lang w:val="en-US"/>
+        </w:rPr>
+        <w:t xml:space="preserve">-0.05080021  </w:t>
+      </w:r>
+      <w:r>
+        <w:rPr>
+          <w:rFonts w:ascii="Times New Roman" w:hAnsi="Times New Roman" w:cs="Times New Roman"/>
+          <w:sz w:val="24"/>
+          <w:szCs w:val="24"/>
+          <w:lang w:val="en-US"/>
+        </w:rPr>
+        <w:t xml:space="preserve">  </w:t>
+      </w:r>
+      <w:r>
+        <w:rPr>
+          <w:rFonts w:ascii="Times New Roman" w:hAnsi="Times New Roman" w:cs="Times New Roman"/>
+          <w:sz w:val="24"/>
+          <w:szCs w:val="24"/>
+          <w:lang w:val="en-US"/>
+        </w:rPr>
+        <w:t>0.009399152</w:t>
+      </w:r>
+    </w:p>
+    <w:p>
+      <w:pPr>
+        <w:spacing w:after="120" w:line="240" w:lineRule="auto"/>
+        <w:jc w:val="center"/>
+        <w:rPr>
+          <w:rFonts w:ascii="Times New Roman" w:hAnsi="Times New Roman" w:cs="Times New Roman"/>
+          <w:sz w:val="24"/>
+          <w:szCs w:val="24"/>
+          <w:lang w:val="en-US"/>
+        </w:rPr>
+      </w:pPr>
+      <w:r>
+        <w:rPr>
+          <w:rFonts w:ascii="Times New Roman" w:hAnsi="Times New Roman" w:cs="Times New Roman"/>
+          <w:sz w:val="24"/>
+          <w:szCs w:val="24"/>
+          <w:lang w:val="en-US"/>
+        </w:rPr>
+        <w:t xml:space="preserve">delta     </w:t>
+      </w:r>
+      <w:r>
+        <w:rPr>
+          <w:rFonts w:ascii="Times New Roman" w:hAnsi="Times New Roman" w:cs="Times New Roman"/>
+          <w:sz w:val="24"/>
+          <w:szCs w:val="24"/>
+          <w:lang w:val="en-US"/>
+        </w:rPr>
+        <w:t xml:space="preserve">-0.07424458  </w:t>
+      </w:r>
+      <w:r>
+        <w:rPr>
+          <w:rFonts w:ascii="Times New Roman" w:hAnsi="Times New Roman" w:cs="Times New Roman"/>
+          <w:sz w:val="24"/>
+          <w:szCs w:val="24"/>
+          <w:lang w:val="en-US"/>
+        </w:rPr>
+        <w:t xml:space="preserve">  </w:t>
+      </w:r>
+      <w:r>
+        <w:rPr>
+          <w:rFonts w:ascii="Times New Roman" w:hAnsi="Times New Roman" w:cs="Times New Roman"/>
+          <w:sz w:val="24"/>
+          <w:szCs w:val="24"/>
+          <w:lang w:val="en-US"/>
+        </w:rPr>
+        <w:t>0.005889047</w:t>
+      </w:r>
+    </w:p>
+    <w:p>
+      <w:pPr>
+        <w:jc w:val="center"/>
+        <w:rPr>
+          <w:rFonts w:ascii="Times New Roman" w:hAnsi="Times New Roman" w:cs="Times New Roman"/>
+          <w:sz w:val="24"/>
+          <w:szCs w:val="24"/>
+          <w:lang w:val="en-US"/>
+        </w:rPr>
+      </w:pPr>
+      <w:r>
+        <w:rPr>
+          <w:rFonts w:ascii="Times New Roman" w:hAnsi="Times New Roman" w:cs="Times New Roman"/>
+          <w:sz w:val="24"/>
+          <w:szCs w:val="24"/>
+          <w:lang w:val="en-US"/>
+        </w:rPr>
+        <w:t xml:space="preserve">         </w:t>
       </w:r>
       <w:r>
         <w:rPr>
@@ -6945,12 +7593,38 @@
           <w:szCs w:val="24"/>
           <w:lang w:val="en-US"/>
         </w:rPr>
-        <w:t xml:space="preserve"> 0.00919725</w:t>
-      </w:r>
-    </w:p>
-    <w:p>
-      <w:pPr>
-        <w:spacing w:after="120" w:line="240" w:lineRule="auto"/>
+        <w:t xml:space="preserve"> </w:t>
+      </w:r>
+      <w:r>
+        <w:rPr>
+          <w:rFonts w:ascii="Times New Roman" w:hAnsi="Times New Roman" w:cs="Times New Roman"/>
+          <w:sz w:val="24"/>
+          <w:szCs w:val="24"/>
+          <w:lang w:val="en-US"/>
+        </w:rPr>
+        <w:t xml:space="preserve">lower      </w:t>
+      </w:r>
+      <w:r>
+        <w:rPr>
+          <w:rFonts w:ascii="Times New Roman" w:hAnsi="Times New Roman" w:cs="Times New Roman"/>
+          <w:sz w:val="24"/>
+          <w:szCs w:val="24"/>
+          <w:lang w:val="en-US"/>
+        </w:rPr>
+        <w:t xml:space="preserve">  </w:t>
+      </w:r>
+      <w:r>
+        <w:rPr>
+          <w:rFonts w:ascii="Times New Roman" w:hAnsi="Times New Roman" w:cs="Times New Roman"/>
+          <w:sz w:val="24"/>
+          <w:szCs w:val="24"/>
+          <w:lang w:val="en-US"/>
+        </w:rPr>
+        <w:t xml:space="preserve">  upper</w:t>
+      </w:r>
+    </w:p>
+    <w:p>
+      <w:pPr>
         <w:jc w:val="center"/>
         <w:rPr>
           <w:rFonts w:ascii="Times New Roman" w:hAnsi="Times New Roman" w:cs="Times New Roman"/>
@@ -6966,25 +7640,34 @@
           <w:szCs w:val="24"/>
           <w:lang w:val="en-US"/>
         </w:rPr>
-        <w:t xml:space="preserve">delta     -0.07387524 </w:t>
-      </w:r>
-      <w:r>
-        <w:rPr>
-          <w:rFonts w:ascii="Times New Roman" w:hAnsi="Times New Roman" w:cs="Times New Roman"/>
-          <w:sz w:val="24"/>
-          <w:szCs w:val="24"/>
-          <w:lang w:val="en-US"/>
-        </w:rPr>
-        <w:t xml:space="preserve">   </w:t>
-      </w:r>
-      <w:r>
-        <w:rPr>
-          <w:rFonts w:ascii="Times New Roman" w:hAnsi="Times New Roman" w:cs="Times New Roman"/>
-          <w:sz w:val="24"/>
-          <w:szCs w:val="24"/>
-          <w:lang w:val="en-US"/>
-        </w:rPr>
-        <w:t xml:space="preserve"> 0.00531428</w:t>
+        <w:t xml:space="preserve">alpha1    </w:t>
+      </w:r>
+      <w:r>
+        <w:rPr>
+          <w:rFonts w:ascii="Times New Roman" w:hAnsi="Times New Roman" w:cs="Times New Roman"/>
+          <w:sz w:val="24"/>
+          <w:szCs w:val="24"/>
+          <w:lang w:val="en-US"/>
+        </w:rPr>
+        <w:t>-0.08183165</w:t>
+      </w:r>
+      <w:r>
+        <w:rPr>
+          <w:rFonts w:ascii="Times New Roman" w:hAnsi="Times New Roman" w:cs="Times New Roman"/>
+          <w:sz w:val="24"/>
+          <w:szCs w:val="24"/>
+          <w:lang w:val="en-US"/>
+        </w:rPr>
+        <w:t xml:space="preserve">  </w:t>
+      </w:r>
+      <w:r>
+        <w:rPr>
+          <w:rFonts w:ascii="Times New Roman" w:hAnsi="Times New Roman" w:cs="Times New Roman"/>
+          <w:sz w:val="24"/>
+          <w:szCs w:val="24"/>
+          <w:lang w:val="en-US"/>
+        </w:rPr>
+        <w:t xml:space="preserve"> -0.030493625</w:t>
       </w:r>
     </w:p>
     <w:p>
@@ -7004,16 +7687,34 @@
           <w:szCs w:val="24"/>
           <w:lang w:val="en-US"/>
         </w:rPr>
-        <w:t xml:space="preserve">          </w:t>
-      </w:r>
-      <w:r>
-        <w:rPr>
-          <w:rFonts w:ascii="Times New Roman" w:hAnsi="Times New Roman" w:cs="Times New Roman"/>
-          <w:sz w:val="24"/>
-          <w:szCs w:val="24"/>
-          <w:lang w:val="en-US"/>
-        </w:rPr>
-        <w:t>lower        upper</w:t>
+        <w:t xml:space="preserve">beta1     </w:t>
+      </w:r>
+      <w:r>
+        <w:rPr>
+          <w:rFonts w:ascii="Times New Roman" w:hAnsi="Times New Roman" w:cs="Times New Roman"/>
+          <w:sz w:val="24"/>
+          <w:szCs w:val="24"/>
+          <w:lang w:val="en-US"/>
+        </w:rPr>
+        <w:t xml:space="preserve">-0.05162156  </w:t>
+      </w:r>
+      <w:r>
+        <w:rPr>
+          <w:rFonts w:ascii="Times New Roman" w:hAnsi="Times New Roman" w:cs="Times New Roman"/>
+          <w:sz w:val="24"/>
+          <w:szCs w:val="24"/>
+          <w:lang w:val="en-US"/>
+        </w:rPr>
+        <w:t xml:space="preserve">  </w:t>
+      </w:r>
+      <w:r>
+        <w:rPr>
+          <w:rFonts w:ascii="Times New Roman" w:hAnsi="Times New Roman" w:cs="Times New Roman"/>
+          <w:sz w:val="24"/>
+          <w:szCs w:val="24"/>
+          <w:lang w:val="en-US"/>
+        </w:rPr>
+        <w:t>0.008117775</w:t>
       </w:r>
     </w:p>
     <w:p>
@@ -7033,7 +7734,16 @@
           <w:szCs w:val="24"/>
           <w:lang w:val="en-US"/>
         </w:rPr>
-        <w:t xml:space="preserve">alpha1    -0.08229530 </w:t>
+        <w:t xml:space="preserve">delta     </w:t>
+      </w:r>
+      <w:r>
+        <w:rPr>
+          <w:rFonts w:ascii="Times New Roman" w:hAnsi="Times New Roman" w:cs="Times New Roman"/>
+          <w:sz w:val="24"/>
+          <w:szCs w:val="24"/>
+          <w:lang w:val="en-US"/>
+        </w:rPr>
+        <w:t xml:space="preserve">-0.07440068  </w:t>
       </w:r>
       <w:r>
         <w:rPr>
@@ -7051,83 +7761,7 @@
           <w:szCs w:val="24"/>
           <w:lang w:val="en-US"/>
         </w:rPr>
-        <w:t>-0.030398752</w:t>
-      </w:r>
-    </w:p>
-    <w:p>
-      <w:pPr>
-        <w:jc w:val="center"/>
-        <w:rPr>
-          <w:rFonts w:ascii="Times New Roman" w:hAnsi="Times New Roman" w:cs="Times New Roman"/>
-          <w:sz w:val="24"/>
-          <w:szCs w:val="24"/>
-          <w:lang w:val="en-US"/>
-        </w:rPr>
-      </w:pPr>
-      <w:r>
-        <w:rPr>
-          <w:rFonts w:ascii="Times New Roman" w:hAnsi="Times New Roman" w:cs="Times New Roman"/>
-          <w:sz w:val="24"/>
-          <w:szCs w:val="24"/>
-          <w:lang w:val="en-US"/>
-        </w:rPr>
-        <w:t xml:space="preserve">beta1     -0.05090265  </w:t>
-      </w:r>
-      <w:r>
-        <w:rPr>
-          <w:rFonts w:ascii="Times New Roman" w:hAnsi="Times New Roman" w:cs="Times New Roman"/>
-          <w:sz w:val="24"/>
-          <w:szCs w:val="24"/>
-          <w:lang w:val="en-US"/>
-        </w:rPr>
-        <w:t xml:space="preserve">   </w:t>
-      </w:r>
-      <w:r>
-        <w:rPr>
-          <w:rFonts w:ascii="Times New Roman" w:hAnsi="Times New Roman" w:cs="Times New Roman"/>
-          <w:sz w:val="24"/>
-          <w:szCs w:val="24"/>
-          <w:lang w:val="en-US"/>
-        </w:rPr>
-        <w:t>0.009365515</w:t>
-      </w:r>
-    </w:p>
-    <w:p>
-      <w:pPr>
-        <w:jc w:val="center"/>
-        <w:rPr>
-          <w:rFonts w:ascii="Times New Roman" w:hAnsi="Times New Roman" w:cs="Times New Roman"/>
-          <w:sz w:val="24"/>
-          <w:szCs w:val="24"/>
-          <w:lang w:val="en-US"/>
-        </w:rPr>
-      </w:pPr>
-      <w:r>
-        <w:rPr>
-          <w:rFonts w:ascii="Times New Roman" w:hAnsi="Times New Roman" w:cs="Times New Roman"/>
-          <w:sz w:val="24"/>
-          <w:szCs w:val="24"/>
-          <w:lang w:val="en-US"/>
-        </w:rPr>
-        <w:t xml:space="preserve">delta     -0.07260832 </w:t>
-      </w:r>
-      <w:r>
-        <w:rPr>
-          <w:rFonts w:ascii="Times New Roman" w:hAnsi="Times New Roman" w:cs="Times New Roman"/>
-          <w:sz w:val="24"/>
-          <w:szCs w:val="24"/>
-          <w:lang w:val="en-US"/>
-        </w:rPr>
-        <w:t xml:space="preserve">   </w:t>
-      </w:r>
-      <w:r>
-        <w:rPr>
-          <w:rFonts w:ascii="Times New Roman" w:hAnsi="Times New Roman" w:cs="Times New Roman"/>
-          <w:sz w:val="24"/>
-          <w:szCs w:val="24"/>
-          <w:lang w:val="en-US"/>
-        </w:rPr>
-        <w:t xml:space="preserve"> 0.008103085</w:t>
+        <w:t>0.005093041</w:t>
       </w:r>
     </w:p>
     <w:p>
@@ -7147,6 +7781,7 @@
           <w:szCs w:val="24"/>
           <w:lang w:val="en-US"/>
         </w:rPr>
+        <w:lastRenderedPageBreak/>
         <w:t>The difference between the two chains is different starting values. However, the plausible values for both chains are very similar which gives more confidence in the study of the different parameters.</w:t>
       </w:r>
     </w:p>
@@ -7167,7 +7802,6 @@
           <w:szCs w:val="24"/>
           <w:lang w:val="en-US"/>
         </w:rPr>
-        <w:lastRenderedPageBreak/>
         <w:t xml:space="preserve">Concerning </w:t>
       </w:r>
       <w:r>
@@ -7252,7 +7886,7 @@
           <w:szCs w:val="24"/>
           <w:lang w:val="en-US"/>
         </w:rPr>
-        <w:t>1 is equal to 0. Thus, we cannot conclude that for the women population, the age plays a role to explain if a person is a cannabis’ users.</w:t>
+        <w:t>1 is equal to 0. Thus, we cannot conclude that for the women population, the age plays a role to explain if a person is a cannabis’ user.</w:t>
       </w:r>
     </w:p>
     <w:p>
@@ -7260,121 +7894,113 @@
         <w:spacing w:after="120" w:line="240" w:lineRule="auto"/>
         <w:jc w:val="both"/>
         <w:rPr>
+          <w:rFonts w:ascii="Times New Roman" w:hAnsi="Times New Roman" w:cs="Times New Roman"/>
+          <w:sz w:val="24"/>
+          <w:szCs w:val="24"/>
+          <w:lang w:val="en-US"/>
+        </w:rPr>
+      </w:pPr>
+      <w:r>
+        <w:rPr>
+          <w:rFonts w:ascii="Times New Roman" w:hAnsi="Times New Roman" w:cs="Times New Roman"/>
+          <w:sz w:val="24"/>
+          <w:szCs w:val="24"/>
+          <w:lang w:val="en-US"/>
+        </w:rPr>
+        <w:t xml:space="preserve">Regarding </w:t>
+      </w:r>
+      <w:r>
+        <w:rPr>
+          <w:rFonts w:ascii="Symbol" w:hAnsi="Symbol" w:cs="Times New Roman"/>
+          <w:sz w:val="24"/>
+          <w:szCs w:val="24"/>
+        </w:rPr>
+        <w:t>d</w:t>
+      </w:r>
+      <w:r>
+        <w:rPr>
+          <w:rFonts w:ascii="Times New Roman" w:hAnsi="Times New Roman" w:cs="Times New Roman"/>
+          <w:sz w:val="24"/>
+          <w:szCs w:val="24"/>
+          <w:lang w:val="en-US"/>
+        </w:rPr>
+        <w:t>,</w:t>
+      </w:r>
+      <w:r>
+        <w:rPr>
+          <w:rFonts w:ascii="Times New Roman" w:hAnsi="Times New Roman" w:cs="Times New Roman"/>
+          <w:sz w:val="24"/>
+          <w:szCs w:val="24"/>
+          <w:lang w:val="en-US"/>
+        </w:rPr>
+        <w:t xml:space="preserve"> the plausible value of both intervals includes 0. Thus, the null hypothesis cannot be rejected. Thus, in conclusion the data does not permit to say that </w:t>
+      </w:r>
+      <w:r>
+        <w:rPr>
+          <w:rFonts w:ascii="Symbol" w:hAnsi="Symbol" w:cs="Times New Roman"/>
+          <w:sz w:val="24"/>
+          <w:szCs w:val="24"/>
+          <w:lang w:val="en-US"/>
+        </w:rPr>
+        <w:t>d</w:t>
+      </w:r>
+      <w:r>
+        <w:rPr>
+          <w:rFonts w:ascii="Times New Roman" w:hAnsi="Times New Roman" w:cs="Times New Roman"/>
+          <w:sz w:val="24"/>
+          <w:szCs w:val="24"/>
+          <w:lang w:val="en-US"/>
+        </w:rPr>
+        <w:t xml:space="preserve"> is different from 0. Following this conclusion, it is not possible to say that </w:t>
+      </w:r>
+      <w:r>
+        <w:rPr>
+          <w:rFonts w:ascii="Symbol" w:hAnsi="Symbol" w:cs="Times New Roman"/>
+          <w:sz w:val="24"/>
+          <w:szCs w:val="24"/>
+          <w:lang w:val="en-US"/>
+        </w:rPr>
+        <w:t>b</w:t>
+      </w:r>
+      <w:r>
+        <w:rPr>
+          <w:rFonts w:ascii="Times New Roman" w:hAnsi="Times New Roman" w:cs="Times New Roman"/>
+          <w:sz w:val="24"/>
+          <w:szCs w:val="24"/>
+          <w:lang w:val="en-US"/>
+        </w:rPr>
+        <w:t xml:space="preserve">1 and </w:t>
+      </w:r>
+      <w:r>
+        <w:rPr>
+          <w:rFonts w:ascii="Symbol" w:hAnsi="Symbol" w:cs="Times New Roman"/>
+          <w:sz w:val="24"/>
+          <w:szCs w:val="24"/>
+          <w:lang w:val="en-US"/>
+        </w:rPr>
+        <w:t>a</w:t>
+      </w:r>
+      <w:r>
+        <w:rPr>
+          <w:rFonts w:ascii="Times New Roman" w:hAnsi="Times New Roman" w:cs="Times New Roman"/>
+          <w:sz w:val="24"/>
+          <w:szCs w:val="24"/>
+          <w:lang w:val="en-US"/>
+        </w:rPr>
+        <w:t>1 are different.</w:t>
+      </w:r>
+    </w:p>
+    <w:p>
+      <w:pPr>
+        <w:spacing w:after="120" w:line="240" w:lineRule="auto"/>
+        <w:jc w:val="both"/>
+        <w:rPr>
           <w:rFonts w:ascii="Symbol" w:hAnsi="Symbol" w:cs="Times New Roman" w:hint="eastAsia"/>
           <w:sz w:val="24"/>
           <w:szCs w:val="24"/>
           <w:lang w:val="en-US"/>
         </w:rPr>
       </w:pPr>
-      <w:r>
-        <w:rPr>
-          <w:rFonts w:ascii="Times New Roman" w:hAnsi="Times New Roman" w:cs="Times New Roman"/>
-          <w:sz w:val="24"/>
-          <w:szCs w:val="24"/>
-          <w:lang w:val="en-US"/>
-        </w:rPr>
-        <w:t xml:space="preserve">Regarding </w:t>
-      </w:r>
-      <w:r>
-        <w:rPr>
-          <w:rFonts w:ascii="Symbol" w:hAnsi="Symbol" w:cs="Times New Roman"/>
-          <w:sz w:val="24"/>
-          <w:szCs w:val="24"/>
-        </w:rPr>
-        <w:t>d</w:t>
-      </w:r>
-      <w:r>
-        <w:rPr>
-          <w:rFonts w:ascii="Times New Roman" w:hAnsi="Times New Roman" w:cs="Times New Roman"/>
-          <w:sz w:val="24"/>
-          <w:szCs w:val="24"/>
-          <w:lang w:val="en-US"/>
-        </w:rPr>
-        <w:t>,</w:t>
-      </w:r>
-      <w:r>
-        <w:rPr>
-          <w:rFonts w:ascii="Times New Roman" w:hAnsi="Times New Roman" w:cs="Times New Roman"/>
-          <w:sz w:val="24"/>
-          <w:szCs w:val="24"/>
-          <w:lang w:val="en-US"/>
-        </w:rPr>
-        <w:t xml:space="preserve"> the plausible value of both intervals includes 0. Thus, the null hypothesis cannot be rejected. Thus, in conclusion the data does not permit to say that </w:t>
-      </w:r>
-      <w:r>
-        <w:rPr>
-          <w:rFonts w:ascii="Symbol" w:hAnsi="Symbol" w:cs="Times New Roman"/>
-          <w:sz w:val="24"/>
-          <w:szCs w:val="24"/>
-          <w:lang w:val="en-US"/>
-        </w:rPr>
-        <w:t>d</w:t>
-      </w:r>
-      <w:r>
-        <w:rPr>
-          <w:rFonts w:ascii="Times New Roman" w:hAnsi="Times New Roman" w:cs="Times New Roman"/>
-          <w:sz w:val="24"/>
-          <w:szCs w:val="24"/>
-          <w:lang w:val="en-US"/>
-        </w:rPr>
-        <w:t xml:space="preserve"> is different from 0. Following this conclusion, it is not possible to say that </w:t>
-      </w:r>
-      <w:r>
-        <w:rPr>
-          <w:rFonts w:ascii="Symbol" w:hAnsi="Symbol" w:cs="Times New Roman"/>
-          <w:sz w:val="24"/>
-          <w:szCs w:val="24"/>
-          <w:lang w:val="en-US"/>
-        </w:rPr>
-        <w:t>b</w:t>
-      </w:r>
-      <w:r>
-        <w:rPr>
-          <w:rFonts w:ascii="Times New Roman" w:hAnsi="Times New Roman" w:cs="Times New Roman"/>
-          <w:sz w:val="24"/>
-          <w:szCs w:val="24"/>
-          <w:lang w:val="en-US"/>
-        </w:rPr>
-        <w:t xml:space="preserve">1 and </w:t>
-      </w:r>
-      <w:r>
-        <w:rPr>
-          <w:rFonts w:ascii="Symbol" w:hAnsi="Symbol" w:cs="Times New Roman"/>
-          <w:sz w:val="24"/>
-          <w:szCs w:val="24"/>
-          <w:lang w:val="en-US"/>
-        </w:rPr>
-        <w:t>a</w:t>
-      </w:r>
-      <w:r>
-        <w:rPr>
-          <w:rFonts w:ascii="Times New Roman" w:hAnsi="Times New Roman" w:cs="Times New Roman"/>
-          <w:sz w:val="24"/>
-          <w:szCs w:val="24"/>
-          <w:lang w:val="en-US"/>
-        </w:rPr>
-        <w:t xml:space="preserve">1 </w:t>
-      </w:r>
-      <w:proofErr w:type="gramStart"/>
-      <w:r>
-        <w:rPr>
-          <w:rFonts w:ascii="Times New Roman" w:hAnsi="Times New Roman" w:cs="Times New Roman"/>
-          <w:sz w:val="24"/>
-          <w:szCs w:val="24"/>
-          <w:lang w:val="en-US"/>
-        </w:rPr>
-        <w:t>are</w:t>
-      </w:r>
-      <w:proofErr w:type="gramEnd"/>
-      <w:r>
-        <w:rPr>
-          <w:rFonts w:ascii="Times New Roman" w:hAnsi="Times New Roman" w:cs="Times New Roman"/>
-          <w:sz w:val="24"/>
-          <w:szCs w:val="24"/>
-          <w:lang w:val="en-US"/>
-        </w:rPr>
-        <w:t xml:space="preserve"> different.</w:t>
-      </w:r>
     </w:p>
     <w:p>
       <w:pPr>
@@ -7405,13 +8031,17 @@
         <w:spacing w:after="120" w:line="240" w:lineRule="auto"/>
         <w:rPr>
           <w:noProof/>
-          <w:lang w:val="en-US"/>
-        </w:rPr>
-      </w:pPr>
-      <w:r>
-        <w:rPr>
-          <w:rFonts w:ascii="Times New Roman" w:hAnsi="Times New Roman" w:cs="Times New Roman"/>
-          <w:noProof/>
+          <w:sz w:val="24"/>
+          <w:szCs w:val="24"/>
+          <w:lang w:val="en-US"/>
+        </w:rPr>
+      </w:pPr>
+      <w:r>
+        <w:rPr>
+          <w:rFonts w:ascii="Times New Roman" w:hAnsi="Times New Roman" w:cs="Times New Roman"/>
+          <w:noProof/>
+          <w:sz w:val="24"/>
+          <w:szCs w:val="24"/>
           <w:lang w:val="en-US"/>
         </w:rPr>
         <w:t>The value of</w:t>
@@ -7419,6 +8049,8 @@
       <w:r>
         <w:rPr>
           <w:noProof/>
+          <w:sz w:val="24"/>
+          <w:szCs w:val="24"/>
           <w:lang w:val="en-US"/>
         </w:rPr>
         <w:t xml:space="preserve"> </w:t>
@@ -7427,6 +8059,8 @@
         <w:rPr>
           <w:rFonts w:ascii="Symbol" w:hAnsi="Symbol"/>
           <w:noProof/>
+          <w:sz w:val="24"/>
+          <w:szCs w:val="24"/>
           <w:lang w:val="en-US"/>
         </w:rPr>
         <w:t xml:space="preserve">h </w:t>
@@ -7435,16 +8069,11 @@
         <w:rPr>
           <w:rFonts w:ascii="Times New Roman" w:hAnsi="Times New Roman" w:cs="Times New Roman"/>
           <w:noProof/>
-          <w:lang w:val="en-US"/>
-        </w:rPr>
-        <w:t xml:space="preserve">found for </w:t>
-      </w:r>
-      <w:r>
-        <w:rPr>
-          <w:noProof/>
-          <w:lang w:val="en-US"/>
-        </w:rPr>
-        <w:t>a 25 year old man is</w:t>
+          <w:sz w:val="24"/>
+          <w:szCs w:val="24"/>
+          <w:lang w:val="en-US"/>
+        </w:rPr>
+        <w:t>found for a 25 year old man is</w:t>
       </w:r>
     </w:p>
     <w:p>
@@ -7482,7 +8111,23 @@
           <w:noProof/>
           <w:lang w:val="en-US"/>
         </w:rPr>
-        <w:t xml:space="preserve">etha_m_25 -1.04408 </w:t>
+        <w:t>etha_m_25 -1.0</w:t>
+      </w:r>
+      <w:r>
+        <w:rPr>
+          <w:rFonts w:ascii="Times New Roman" w:hAnsi="Times New Roman" w:cs="Times New Roman"/>
+          <w:noProof/>
+          <w:lang w:val="en-US"/>
+        </w:rPr>
+        <w:t>43304</w:t>
+      </w:r>
+      <w:r>
+        <w:rPr>
+          <w:rFonts w:ascii="Times New Roman" w:hAnsi="Times New Roman" w:cs="Times New Roman"/>
+          <w:noProof/>
+          <w:lang w:val="en-US"/>
+        </w:rPr>
+        <w:t xml:space="preserve"> </w:t>
       </w:r>
       <w:r>
         <w:rPr>
@@ -7498,30 +8143,65 @@
           <w:noProof/>
           <w:lang w:val="en-US"/>
         </w:rPr>
-        <w:t>0.18976</w:t>
-      </w:r>
-    </w:p>
-    <w:p>
-      <w:pPr>
-        <w:spacing w:after="120" w:line="240" w:lineRule="auto"/>
-        <w:rPr>
-          <w:rFonts w:ascii="Times New Roman" w:hAnsi="Times New Roman" w:cs="Times New Roman"/>
-          <w:noProof/>
-          <w:lang w:val="en-US"/>
-        </w:rPr>
-      </w:pPr>
-      <w:r>
-        <w:rPr>
-          <w:rFonts w:ascii="Times New Roman" w:hAnsi="Times New Roman" w:cs="Times New Roman"/>
-          <w:noProof/>
-          <w:lang w:val="en-US"/>
-        </w:rPr>
-        <w:t>Having discovered h, the probability than a 25 year old man being a recent cannabis</w:t>
-      </w:r>
-      <w:r>
-        <w:rPr>
-          <w:rFonts w:ascii="Times New Roman" w:hAnsi="Times New Roman" w:cs="Times New Roman"/>
-          <w:noProof/>
+        <w:t>0.189</w:t>
+      </w:r>
+      <w:r>
+        <w:rPr>
+          <w:rFonts w:ascii="Times New Roman" w:hAnsi="Times New Roman" w:cs="Times New Roman"/>
+          <w:noProof/>
+          <w:lang w:val="en-US"/>
+        </w:rPr>
+        <w:t>9575</w:t>
+      </w:r>
+    </w:p>
+    <w:p>
+      <w:pPr>
+        <w:spacing w:after="120" w:line="240" w:lineRule="auto"/>
+        <w:jc w:val="both"/>
+        <w:rPr>
+          <w:rFonts w:ascii="Times New Roman" w:hAnsi="Times New Roman" w:cs="Times New Roman"/>
+          <w:noProof/>
+          <w:sz w:val="24"/>
+          <w:szCs w:val="24"/>
+          <w:lang w:val="en-US"/>
+        </w:rPr>
+      </w:pPr>
+      <w:r>
+        <w:rPr>
+          <w:rFonts w:ascii="Times New Roman" w:hAnsi="Times New Roman" w:cs="Times New Roman"/>
+          <w:noProof/>
+          <w:sz w:val="24"/>
+          <w:szCs w:val="24"/>
+          <w:lang w:val="en-US"/>
+        </w:rPr>
+        <w:t xml:space="preserve">Having discovered </w:t>
+      </w:r>
+      <w:r>
+        <w:rPr>
+          <w:rFonts w:ascii="Symbol" w:hAnsi="Symbol" w:cs="Times New Roman"/>
+          <w:noProof/>
+          <w:sz w:val="24"/>
+          <w:szCs w:val="24"/>
+          <w:lang w:val="en-US"/>
+        </w:rPr>
+        <w:t>h</w:t>
+      </w:r>
+      <w:r>
+        <w:rPr>
+          <w:rFonts w:ascii="Times New Roman" w:hAnsi="Times New Roman" w:cs="Times New Roman"/>
+          <w:noProof/>
+          <w:sz w:val="24"/>
+          <w:szCs w:val="24"/>
+          <w:lang w:val="en-US"/>
+        </w:rPr>
+        <w:t>, the probability than a 25 year old man being a recent cannabis’ user can be computed using the inverse of the logit function which gives us the result that the proportion of users is 26.23%. The distribution of the posterior probability that a 25 year old man is a recent cannabis</w:t>
+      </w:r>
+      <w:r>
+        <w:rPr>
+          <w:rFonts w:ascii="Times New Roman" w:hAnsi="Times New Roman" w:cs="Times New Roman"/>
+          <w:noProof/>
+          <w:sz w:val="24"/>
+          <w:szCs w:val="24"/>
           <w:lang w:val="en-US"/>
         </w:rPr>
         <w:t>’</w:t>
@@ -7530,49 +8210,11 @@
         <w:rPr>
           <w:rFonts w:ascii="Times New Roman" w:hAnsi="Times New Roman" w:cs="Times New Roman"/>
           <w:noProof/>
-          <w:lang w:val="en-US"/>
-        </w:rPr>
-        <w:t xml:space="preserve"> user can be </w:t>
-      </w:r>
-      <w:r>
-        <w:rPr>
-          <w:rFonts w:ascii="Times New Roman" w:hAnsi="Times New Roman" w:cs="Times New Roman"/>
-          <w:noProof/>
-          <w:lang w:val="en-US"/>
-        </w:rPr>
-        <w:t xml:space="preserve">computed using the inverse of the logit function which gives us the result that the proportion of users is 26.23%. The distribution of the posterior probability that a </w:t>
-      </w:r>
-      <w:r>
-        <w:rPr>
-          <w:rFonts w:ascii="Times New Roman" w:hAnsi="Times New Roman" w:cs="Times New Roman"/>
-          <w:noProof/>
-          <w:lang w:val="en-US"/>
-        </w:rPr>
-        <w:t xml:space="preserve">25 year old man </w:t>
-      </w:r>
-      <w:r>
-        <w:rPr>
-          <w:rFonts w:ascii="Times New Roman" w:hAnsi="Times New Roman" w:cs="Times New Roman"/>
-          <w:noProof/>
-          <w:lang w:val="en-US"/>
-        </w:rPr>
-        <w:t>is</w:t>
-      </w:r>
-      <w:r>
-        <w:rPr>
-          <w:rFonts w:ascii="Times New Roman" w:hAnsi="Times New Roman" w:cs="Times New Roman"/>
-          <w:noProof/>
-          <w:lang w:val="en-US"/>
-        </w:rPr>
-        <w:t xml:space="preserve"> a recent cannabis users</w:t>
-      </w:r>
-      <w:r>
-        <w:rPr>
-          <w:rFonts w:ascii="Times New Roman" w:hAnsi="Times New Roman" w:cs="Times New Roman"/>
-          <w:noProof/>
-          <w:lang w:val="en-US"/>
-        </w:rPr>
-        <w:t xml:space="preserve"> can be visualised as follows:</w:t>
+          <w:sz w:val="24"/>
+          <w:szCs w:val="24"/>
+          <w:lang w:val="en-US"/>
+        </w:rPr>
+        <w:t xml:space="preserve"> user can be visualised as follows:</w:t>
       </w:r>
     </w:p>
     <w:p>
@@ -7605,7 +8247,7 @@
                     <pic:cNvPicPr/>
                   </pic:nvPicPr>
                   <pic:blipFill rotWithShape="1">
-                    <a:blip r:embed="rId28"/>
+                    <a:blip r:embed="rId29"/>
                     <a:srcRect l="1493" t="5842" r="6712" b="3313"/>
                     <a:stretch/>
                   </pic:blipFill>
@@ -7658,8 +8300,8 @@
       </w:pPr>
     </w:p>
     <w:sectPr>
-      <w:headerReference w:type="first" r:id="rId29"/>
-      <w:footerReference w:type="first" r:id="rId30"/>
+      <w:headerReference w:type="first" r:id="rId30"/>
+      <w:footerReference w:type="first" r:id="rId31"/>
       <w:pgSz w:w="11906" w:h="16838"/>
       <w:pgMar w:top="1417" w:right="1417" w:bottom="1417" w:left="1417" w:header="708" w:footer="708" w:gutter="0"/>
       <w:pgNumType w:start="1"/>

</xml_diff>

<commit_message>
ajout noma + correction question 4
</commit_message>
<xml_diff>
--- a/rédaction v2.docx
+++ b/rédaction v2.docx
@@ -378,6 +378,32 @@
           <w:szCs w:val="24"/>
         </w:rPr>
         <w:t>rs</w:t>
+      </w:r>
+      <w:r>
+        <w:rPr>
+          <w:rFonts w:ascii="Times New Roman" w:hAnsi="Times New Roman" w:cs="Times New Roman"/>
+          <w:sz w:val="24"/>
+          <w:szCs w:val="24"/>
+        </w:rPr>
+        <w:t xml:space="preserve"> </w:t>
+      </w:r>
+      <w:r>
+        <w:rPr>
+          <w:rFonts w:ascii="Times New Roman" w:hAnsi="Times New Roman" w:cs="Times New Roman"/>
+          <w:sz w:val="24"/>
+          <w:szCs w:val="24"/>
+        </w:rPr>
+        <w:t xml:space="preserve">- </w:t>
+      </w:r>
+      <w:r>
+        <w:rPr>
+          <w:rFonts w:ascii="Times New Roman" w:hAnsi="Times New Roman" w:cs="Times New Roman"/>
+          <w:color w:val="242424"/>
+          <w:sz w:val="24"/>
+          <w:szCs w:val="24"/>
+          <w:shd w:val="clear" w:color="auto" w:fill="FFFFFF"/>
+        </w:rPr>
+        <w:t>41922100</w:t>
       </w:r>
     </w:p>
     <w:p>
@@ -5163,7 +5189,25 @@
           <w:szCs w:val="24"/>
           <w:lang w:val="en-US"/>
         </w:rPr>
-        <w:t>The posterior probability that among 20-59 years old men, there is at least 10% of cannabis’ users is equal to 99.94%</w:t>
+        <w:t>The posterior probability that among 20-59 years old men, there is at least 10% of cannabis’ users is equal to 99.9</w:t>
+      </w:r>
+      <w:r>
+        <w:rPr>
+          <w:rFonts w:ascii="Times New Roman" w:hAnsi="Times New Roman" w:cs="Times New Roman"/>
+          <w:sz w:val="24"/>
+          <w:szCs w:val="24"/>
+          <w:lang w:val="en-US"/>
+        </w:rPr>
+        <w:t>1</w:t>
+      </w:r>
+      <w:r>
+        <w:rPr>
+          <w:rFonts w:ascii="Times New Roman" w:hAnsi="Times New Roman" w:cs="Times New Roman"/>
+          <w:sz w:val="24"/>
+          <w:szCs w:val="24"/>
+          <w:lang w:val="en-US"/>
+        </w:rPr>
+        <w:t>%</w:t>
       </w:r>
     </w:p>
     <w:p>
@@ -5638,7 +5682,7 @@
         <w:spacing w:after="120" w:line="240" w:lineRule="auto"/>
         <w:jc w:val="center"/>
         <w:rPr>
-          <w:rFonts w:ascii="Symbol" w:hAnsi="Symbol" w:cs="Times New Roman"/>
+          <w:rFonts w:ascii="Symbol" w:hAnsi="Symbol" w:cs="Times New Roman" w:hint="eastAsia"/>
           <w:sz w:val="24"/>
           <w:szCs w:val="24"/>
           <w:lang w:val="en-US"/>
@@ -6190,7 +6234,7 @@
         <w:spacing w:after="120" w:line="240" w:lineRule="auto"/>
         <w:jc w:val="center"/>
         <w:rPr>
-          <w:rFonts w:ascii="Symbol" w:hAnsi="Symbol" w:cs="Times New Roman"/>
+          <w:rFonts w:ascii="Symbol" w:hAnsi="Symbol" w:cs="Times New Roman" w:hint="eastAsia"/>
           <w:sz w:val="24"/>
           <w:szCs w:val="24"/>
           <w:lang w:val="en-US"/>

</xml_diff>